<commit_message>
Engineering method Documents are already.
</commit_message>
<xml_diff>
--- a/Laboratorio3_AED_dcd/Documents/Método de la ingeniería - Laboratorio3.docx
+++ b/Laboratorio3_AED_dcd/Documents/Método de la ingeniería - Laboratorio3.docx
@@ -263,33 +263,140 @@
           <w:sz w:val="24"/>
           <w:szCs w:val="24"/>
         </w:rPr>
-        <w:t xml:space="preserve">La solución del </w:t>
-      </w:r>
+        <w:t>La solución del problema :</w:t>
+      </w:r>
+    </w:p>
+    <w:p>
+      <w:pPr>
+        <w:spacing w:line="240" w:lineRule="auto"/>
+        <w:jc w:val="both"/>
+        <w:rPr>
+          <w:sz w:val="24"/>
+          <w:szCs w:val="24"/>
+        </w:rPr>
+      </w:pPr>
+    </w:p>
+    <w:p>
+      <w:pPr>
+        <w:spacing w:line="240" w:lineRule="auto"/>
+        <w:jc w:val="both"/>
+        <w:rPr>
+          <w:sz w:val="24"/>
+          <w:szCs w:val="24"/>
+        </w:rPr>
+      </w:pPr>
+    </w:p>
+    <w:p>
+      <w:pPr>
+        <w:spacing w:line="240" w:lineRule="auto"/>
+        <w:jc w:val="both"/>
+        <w:rPr>
+          <w:sz w:val="24"/>
+          <w:szCs w:val="24"/>
+        </w:rPr>
+      </w:pPr>
+      <w:r>
+        <w:rPr>
+          <w:b/>
+          <w:sz w:val="24"/>
+          <w:szCs w:val="24"/>
+        </w:rPr>
+        <w:t xml:space="preserve">R1 : </w:t>
+      </w:r>
+      <w:r>
+        <w:rPr>
+          <w:sz w:val="24"/>
+          <w:szCs w:val="24"/>
+        </w:rPr>
+        <w:t>Requiere consultar el precio más alto de una acción o mercado de divisas en un rango de tiempo, dada una fecha inicial y una fecha final</w:t>
+      </w:r>
+      <w:r>
+        <w:rPr>
+          <w:sz w:val="24"/>
+          <w:szCs w:val="24"/>
+        </w:rPr>
+        <w:t>.</w:t>
+      </w:r>
+      <w:r>
+        <w:rPr>
+          <w:sz w:val="24"/>
+          <w:szCs w:val="24"/>
+        </w:rPr>
+        <w:t xml:space="preserve"> </w:t>
+      </w:r>
+    </w:p>
+    <w:p>
+      <w:pPr>
+        <w:spacing w:line="240" w:lineRule="auto"/>
+        <w:jc w:val="both"/>
+        <w:rPr>
+          <w:sz w:val="24"/>
+          <w:szCs w:val="24"/>
+        </w:rPr>
+      </w:pPr>
+    </w:p>
+    <w:p>
+      <w:pPr>
+        <w:spacing w:line="240" w:lineRule="auto"/>
+        <w:jc w:val="both"/>
+        <w:rPr>
+          <w:b/>
+          <w:sz w:val="24"/>
+          <w:szCs w:val="24"/>
+        </w:rPr>
+      </w:pPr>
+    </w:p>
+    <w:p>
+      <w:pPr>
+        <w:spacing w:line="240" w:lineRule="auto"/>
+        <w:jc w:val="both"/>
+        <w:rPr>
+          <w:sz w:val="24"/>
+          <w:szCs w:val="24"/>
+        </w:rPr>
+      </w:pPr>
       <w:proofErr w:type="gramStart"/>
       <w:r>
         <w:rPr>
-          <w:sz w:val="24"/>
-          <w:szCs w:val="24"/>
-        </w:rPr>
-        <w:t>problema :</w:t>
+          <w:b/>
+          <w:sz w:val="24"/>
+          <w:szCs w:val="24"/>
+        </w:rPr>
+        <w:t>R2 :</w:t>
       </w:r>
       <w:proofErr w:type="gramEnd"/>
-    </w:p>
-    <w:p>
-      <w:pPr>
-        <w:spacing w:line="240" w:lineRule="auto"/>
-        <w:jc w:val="both"/>
-        <w:rPr>
-          <w:sz w:val="24"/>
-          <w:szCs w:val="24"/>
-        </w:rPr>
-      </w:pPr>
-    </w:p>
-    <w:p>
-      <w:pPr>
-        <w:spacing w:line="240" w:lineRule="auto"/>
-        <w:jc w:val="both"/>
-        <w:rPr>
+      <w:r>
+        <w:rPr>
+          <w:b/>
+          <w:sz w:val="24"/>
+          <w:szCs w:val="24"/>
+        </w:rPr>
+        <w:t xml:space="preserve"> </w:t>
+      </w:r>
+      <w:r>
+        <w:rPr>
+          <w:sz w:val="24"/>
+          <w:szCs w:val="24"/>
+        </w:rPr>
+        <w:t>Requiere consultar el precio más bajo de una acción o mercado de divisas en un rango de tiempo, dada una fecha inicial y una fecha final.</w:t>
+      </w:r>
+    </w:p>
+    <w:p>
+      <w:pPr>
+        <w:spacing w:line="240" w:lineRule="auto"/>
+        <w:jc w:val="both"/>
+        <w:rPr>
+          <w:sz w:val="24"/>
+          <w:szCs w:val="24"/>
+        </w:rPr>
+      </w:pPr>
+    </w:p>
+    <w:p>
+      <w:pPr>
+        <w:spacing w:line="240" w:lineRule="auto"/>
+        <w:jc w:val="both"/>
+        <w:rPr>
+          <w:b/>
           <w:sz w:val="24"/>
           <w:szCs w:val="24"/>
         </w:rPr>
@@ -311,7 +418,7 @@
           <w:sz w:val="24"/>
           <w:szCs w:val="24"/>
         </w:rPr>
-        <w:t>R1 :</w:t>
+        <w:t>R3 :</w:t>
       </w:r>
       <w:proofErr w:type="gramEnd"/>
       <w:r>
@@ -327,7 +434,119 @@
           <w:sz w:val="24"/>
           <w:szCs w:val="24"/>
         </w:rPr>
-        <w:t>Requiere consultar el precio más alto de una acción o mercado de divisas en un rango de tiempo, dada una fecha inicial y una fecha final</w:t>
+        <w:t>Requiere consultar el periodo de tiempo donde una acción / mercado de divisas tuvo su mayor crecimiento.</w:t>
+      </w:r>
+    </w:p>
+    <w:p>
+      <w:pPr>
+        <w:spacing w:line="240" w:lineRule="auto"/>
+        <w:jc w:val="both"/>
+        <w:rPr>
+          <w:sz w:val="24"/>
+          <w:szCs w:val="24"/>
+        </w:rPr>
+      </w:pPr>
+    </w:p>
+    <w:p>
+      <w:pPr>
+        <w:spacing w:line="240" w:lineRule="auto"/>
+        <w:jc w:val="both"/>
+        <w:rPr>
+          <w:b/>
+          <w:sz w:val="24"/>
+          <w:szCs w:val="24"/>
+        </w:rPr>
+      </w:pPr>
+    </w:p>
+    <w:p>
+      <w:pPr>
+        <w:spacing w:line="240" w:lineRule="auto"/>
+        <w:jc w:val="both"/>
+        <w:rPr>
+          <w:sz w:val="24"/>
+          <w:szCs w:val="24"/>
+        </w:rPr>
+      </w:pPr>
+      <w:proofErr w:type="gramStart"/>
+      <w:r>
+        <w:rPr>
+          <w:b/>
+          <w:sz w:val="24"/>
+          <w:szCs w:val="24"/>
+        </w:rPr>
+        <w:t>R4 :</w:t>
+      </w:r>
+      <w:proofErr w:type="gramEnd"/>
+      <w:r>
+        <w:rPr>
+          <w:b/>
+          <w:sz w:val="24"/>
+          <w:szCs w:val="24"/>
+        </w:rPr>
+        <w:t xml:space="preserve"> </w:t>
+      </w:r>
+      <w:r>
+        <w:rPr>
+          <w:sz w:val="24"/>
+          <w:szCs w:val="24"/>
+        </w:rPr>
+        <w:t>Requiere mostrar una gráfica del estado de los precios de una acción/mercado de divisas, en la que debe ser posible agregar como máximo 3 acciones/mercado de divisas , donde cada indicador deberá tener un color diferente.</w:t>
+      </w:r>
+    </w:p>
+    <w:p>
+      <w:pPr>
+        <w:spacing w:line="240" w:lineRule="auto"/>
+        <w:jc w:val="both"/>
+        <w:rPr>
+          <w:sz w:val="24"/>
+          <w:szCs w:val="24"/>
+        </w:rPr>
+      </w:pPr>
+    </w:p>
+    <w:p>
+      <w:pPr>
+        <w:spacing w:line="240" w:lineRule="auto"/>
+        <w:jc w:val="both"/>
+        <w:rPr>
+          <w:b/>
+          <w:sz w:val="24"/>
+          <w:szCs w:val="24"/>
+        </w:rPr>
+      </w:pPr>
+    </w:p>
+    <w:p>
+      <w:pPr>
+        <w:spacing w:line="240" w:lineRule="auto"/>
+        <w:jc w:val="both"/>
+        <w:rPr>
+          <w:sz w:val="24"/>
+          <w:szCs w:val="24"/>
+        </w:rPr>
+      </w:pPr>
+      <w:proofErr w:type="gramStart"/>
+      <w:r>
+        <w:rPr>
+          <w:b/>
+          <w:sz w:val="24"/>
+          <w:szCs w:val="24"/>
+        </w:rPr>
+        <w:t>R5 :</w:t>
+      </w:r>
+      <w:proofErr w:type="gramEnd"/>
+      <w:r>
+        <w:rPr>
+          <w:b/>
+          <w:sz w:val="24"/>
+          <w:szCs w:val="24"/>
+        </w:rPr>
+        <w:t xml:space="preserve"> </w:t>
+      </w:r>
+      <w:r>
+        <w:rPr>
+          <w:sz w:val="24"/>
+          <w:szCs w:val="24"/>
+        </w:rPr>
+        <w:t>Requiere visualizar cuáles acciones/mercados de divisas superar un valor en un rango de tiempo</w:t>
       </w:r>
       <w:r>
         <w:rPr>
@@ -336,30 +555,22 @@
         </w:rPr>
         <w:t>.</w:t>
       </w:r>
-      <w:r>
-        <w:rPr>
-          <w:sz w:val="24"/>
-          <w:szCs w:val="24"/>
-        </w:rPr>
-        <w:t xml:space="preserve"> </w:t>
-      </w:r>
-    </w:p>
-    <w:p>
-      <w:pPr>
-        <w:spacing w:line="240" w:lineRule="auto"/>
-        <w:jc w:val="both"/>
-        <w:rPr>
-          <w:sz w:val="24"/>
-          <w:szCs w:val="24"/>
-        </w:rPr>
-      </w:pPr>
-    </w:p>
-    <w:p>
-      <w:pPr>
-        <w:spacing w:line="240" w:lineRule="auto"/>
-        <w:jc w:val="both"/>
-        <w:rPr>
-          <w:b/>
+    </w:p>
+    <w:p>
+      <w:pPr>
+        <w:spacing w:line="240" w:lineRule="auto"/>
+        <w:jc w:val="both"/>
+        <w:rPr>
+          <w:sz w:val="24"/>
+          <w:szCs w:val="24"/>
+        </w:rPr>
+      </w:pPr>
+    </w:p>
+    <w:p>
+      <w:pPr>
+        <w:spacing w:line="240" w:lineRule="auto"/>
+        <w:jc w:val="both"/>
+        <w:rPr>
           <w:sz w:val="24"/>
           <w:szCs w:val="24"/>
         </w:rPr>
@@ -381,237 +592,6 @@
           <w:sz w:val="24"/>
           <w:szCs w:val="24"/>
         </w:rPr>
-        <w:t>R2 :</w:t>
-      </w:r>
-      <w:proofErr w:type="gramEnd"/>
-      <w:r>
-        <w:rPr>
-          <w:b/>
-          <w:sz w:val="24"/>
-          <w:szCs w:val="24"/>
-        </w:rPr>
-        <w:t xml:space="preserve"> </w:t>
-      </w:r>
-      <w:r>
-        <w:rPr>
-          <w:sz w:val="24"/>
-          <w:szCs w:val="24"/>
-        </w:rPr>
-        <w:t>Requiere consultar el precio más bajo de una acción o mercado de divisas en un rango de tiempo, dada una fecha inicial y una fecha final.</w:t>
-      </w:r>
-    </w:p>
-    <w:p>
-      <w:pPr>
-        <w:spacing w:line="240" w:lineRule="auto"/>
-        <w:jc w:val="both"/>
-        <w:rPr>
-          <w:sz w:val="24"/>
-          <w:szCs w:val="24"/>
-        </w:rPr>
-      </w:pPr>
-    </w:p>
-    <w:p>
-      <w:pPr>
-        <w:spacing w:line="240" w:lineRule="auto"/>
-        <w:jc w:val="both"/>
-        <w:rPr>
-          <w:b/>
-          <w:sz w:val="24"/>
-          <w:szCs w:val="24"/>
-        </w:rPr>
-      </w:pPr>
-    </w:p>
-    <w:p>
-      <w:pPr>
-        <w:spacing w:line="240" w:lineRule="auto"/>
-        <w:jc w:val="both"/>
-        <w:rPr>
-          <w:sz w:val="24"/>
-          <w:szCs w:val="24"/>
-        </w:rPr>
-      </w:pPr>
-      <w:proofErr w:type="gramStart"/>
-      <w:r>
-        <w:rPr>
-          <w:b/>
-          <w:sz w:val="24"/>
-          <w:szCs w:val="24"/>
-        </w:rPr>
-        <w:t>R3 :</w:t>
-      </w:r>
-      <w:proofErr w:type="gramEnd"/>
-      <w:r>
-        <w:rPr>
-          <w:b/>
-          <w:sz w:val="24"/>
-          <w:szCs w:val="24"/>
-        </w:rPr>
-        <w:t xml:space="preserve"> </w:t>
-      </w:r>
-      <w:r>
-        <w:rPr>
-          <w:sz w:val="24"/>
-          <w:szCs w:val="24"/>
-        </w:rPr>
-        <w:t>Requiere consultar el periodo de tiempo donde una acción / mercado de divisas tuvo su mayor crecimiento.</w:t>
-      </w:r>
-    </w:p>
-    <w:p>
-      <w:pPr>
-        <w:spacing w:line="240" w:lineRule="auto"/>
-        <w:jc w:val="both"/>
-        <w:rPr>
-          <w:sz w:val="24"/>
-          <w:szCs w:val="24"/>
-        </w:rPr>
-      </w:pPr>
-    </w:p>
-    <w:p>
-      <w:pPr>
-        <w:spacing w:line="240" w:lineRule="auto"/>
-        <w:jc w:val="both"/>
-        <w:rPr>
-          <w:b/>
-          <w:sz w:val="24"/>
-          <w:szCs w:val="24"/>
-        </w:rPr>
-      </w:pPr>
-    </w:p>
-    <w:p>
-      <w:pPr>
-        <w:spacing w:line="240" w:lineRule="auto"/>
-        <w:jc w:val="both"/>
-        <w:rPr>
-          <w:sz w:val="24"/>
-          <w:szCs w:val="24"/>
-        </w:rPr>
-      </w:pPr>
-      <w:proofErr w:type="gramStart"/>
-      <w:r>
-        <w:rPr>
-          <w:b/>
-          <w:sz w:val="24"/>
-          <w:szCs w:val="24"/>
-        </w:rPr>
-        <w:t>R4 :</w:t>
-      </w:r>
-      <w:proofErr w:type="gramEnd"/>
-      <w:r>
-        <w:rPr>
-          <w:b/>
-          <w:sz w:val="24"/>
-          <w:szCs w:val="24"/>
-        </w:rPr>
-        <w:t xml:space="preserve"> </w:t>
-      </w:r>
-      <w:r>
-        <w:rPr>
-          <w:sz w:val="24"/>
-          <w:szCs w:val="24"/>
-        </w:rPr>
-        <w:t>Requiere mostrar una gráfica del estado de los precios de una acción/mercado de divisas, en la que debe ser posible agregar como máximo 3 acciones/mercado de divisas , donde cada indicador deberá tener un color diferente.</w:t>
-      </w:r>
-    </w:p>
-    <w:p>
-      <w:pPr>
-        <w:spacing w:line="240" w:lineRule="auto"/>
-        <w:jc w:val="both"/>
-        <w:rPr>
-          <w:sz w:val="24"/>
-          <w:szCs w:val="24"/>
-        </w:rPr>
-      </w:pPr>
-    </w:p>
-    <w:p>
-      <w:pPr>
-        <w:spacing w:line="240" w:lineRule="auto"/>
-        <w:jc w:val="both"/>
-        <w:rPr>
-          <w:b/>
-          <w:sz w:val="24"/>
-          <w:szCs w:val="24"/>
-        </w:rPr>
-      </w:pPr>
-    </w:p>
-    <w:p>
-      <w:pPr>
-        <w:spacing w:line="240" w:lineRule="auto"/>
-        <w:jc w:val="both"/>
-        <w:rPr>
-          <w:sz w:val="24"/>
-          <w:szCs w:val="24"/>
-        </w:rPr>
-      </w:pPr>
-      <w:proofErr w:type="gramStart"/>
-      <w:r>
-        <w:rPr>
-          <w:b/>
-          <w:sz w:val="24"/>
-          <w:szCs w:val="24"/>
-        </w:rPr>
-        <w:t>R5 :</w:t>
-      </w:r>
-      <w:proofErr w:type="gramEnd"/>
-      <w:r>
-        <w:rPr>
-          <w:b/>
-          <w:sz w:val="24"/>
-          <w:szCs w:val="24"/>
-        </w:rPr>
-        <w:t xml:space="preserve"> </w:t>
-      </w:r>
-      <w:r>
-        <w:rPr>
-          <w:sz w:val="24"/>
-          <w:szCs w:val="24"/>
-        </w:rPr>
-        <w:t>Requiere visualizar cuáles acciones/mercados de divisas superar un valor en un rango de tiempo</w:t>
-      </w:r>
-      <w:r>
-        <w:rPr>
-          <w:sz w:val="24"/>
-          <w:szCs w:val="24"/>
-        </w:rPr>
-        <w:t>.</w:t>
-      </w:r>
-    </w:p>
-    <w:p>
-      <w:pPr>
-        <w:spacing w:line="240" w:lineRule="auto"/>
-        <w:jc w:val="both"/>
-        <w:rPr>
-          <w:sz w:val="24"/>
-          <w:szCs w:val="24"/>
-        </w:rPr>
-      </w:pPr>
-    </w:p>
-    <w:p>
-      <w:pPr>
-        <w:spacing w:line="240" w:lineRule="auto"/>
-        <w:jc w:val="both"/>
-        <w:rPr>
-          <w:sz w:val="24"/>
-          <w:szCs w:val="24"/>
-        </w:rPr>
-      </w:pPr>
-    </w:p>
-    <w:p>
-      <w:pPr>
-        <w:spacing w:line="240" w:lineRule="auto"/>
-        <w:jc w:val="both"/>
-        <w:rPr>
-          <w:sz w:val="24"/>
-          <w:szCs w:val="24"/>
-        </w:rPr>
-      </w:pPr>
-      <w:proofErr w:type="gramStart"/>
-      <w:r>
-        <w:rPr>
-          <w:b/>
-          <w:sz w:val="24"/>
-          <w:szCs w:val="24"/>
-        </w:rPr>
-        <w:lastRenderedPageBreak/>
         <w:t>R6 :</w:t>
       </w:r>
       <w:proofErr w:type="gramEnd"/>
@@ -1512,7 +1492,6 @@
           <w:sz w:val="28"/>
           <w:szCs w:val="24"/>
         </w:rPr>
-        <w:lastRenderedPageBreak/>
         <w:t>F</w:t>
       </w:r>
       <w:r>
@@ -1620,28 +1599,507 @@
           <w:szCs w:val="24"/>
         </w:rPr>
       </w:pPr>
+      <w:r>
+        <w:rPr>
+          <w:b/>
+          <w:sz w:val="24"/>
+          <w:szCs w:val="24"/>
+        </w:rPr>
+        <w:t>1</w:t>
+      </w:r>
+      <w:r>
+        <w:rPr>
+          <w:sz w:val="24"/>
+          <w:szCs w:val="24"/>
+        </w:rPr>
+        <w:t>.</w:t>
+      </w:r>
+      <w:r>
+        <w:rPr>
+          <w:sz w:val="24"/>
+          <w:szCs w:val="24"/>
+        </w:rPr>
+        <w:t>Utilizar árboles AVL cómo estructuras de datos para almacenar la información que se nos esta brindando y es elemental para el desarrollo de los requerimientos.</w:t>
+      </w:r>
+    </w:p>
+    <w:p>
+      <w:pPr>
+        <w:pStyle w:val="Prrafodelista"/>
+        <w:spacing w:line="240" w:lineRule="auto"/>
+        <w:jc w:val="both"/>
+        <w:rPr>
+          <w:sz w:val="24"/>
+          <w:szCs w:val="24"/>
+        </w:rPr>
+      </w:pPr>
+    </w:p>
+    <w:p>
+      <w:pPr>
+        <w:spacing w:line="240" w:lineRule="auto"/>
+        <w:jc w:val="both"/>
+        <w:rPr>
+          <w:sz w:val="24"/>
+          <w:szCs w:val="24"/>
+        </w:rPr>
+      </w:pPr>
+      <w:r>
+        <w:rPr>
+          <w:b/>
+          <w:sz w:val="24"/>
+          <w:szCs w:val="24"/>
+        </w:rPr>
+        <w:t xml:space="preserve">2. </w:t>
+      </w:r>
+      <w:r>
+        <w:rPr>
+          <w:sz w:val="24"/>
+          <w:szCs w:val="24"/>
+        </w:rPr>
+        <w:t>Implementar las estructuras de datos nosotros mismos desde el comienzo y                        adecuarlas al problema mediante las vamos construyendo.</w:t>
+      </w:r>
+    </w:p>
+    <w:p>
+      <w:pPr>
+        <w:spacing w:line="240" w:lineRule="auto"/>
+        <w:jc w:val="both"/>
+        <w:rPr>
+          <w:sz w:val="24"/>
+          <w:szCs w:val="24"/>
+        </w:rPr>
+      </w:pPr>
+    </w:p>
+    <w:p>
+      <w:pPr>
+        <w:spacing w:line="240" w:lineRule="auto"/>
+        <w:jc w:val="both"/>
+        <w:rPr>
+          <w:sz w:val="24"/>
+          <w:szCs w:val="24"/>
+        </w:rPr>
+      </w:pPr>
+      <w:r>
+        <w:rPr>
+          <w:b/>
+          <w:sz w:val="24"/>
+          <w:szCs w:val="24"/>
+        </w:rPr>
+        <w:t xml:space="preserve">3. </w:t>
+      </w:r>
+      <w:r>
+        <w:rPr>
+          <w:sz w:val="24"/>
+          <w:szCs w:val="24"/>
+        </w:rPr>
+        <w:t>Mediante el uso de algoritmos de ordenamiento organizar cada una de las divisas para que pueda ser efectivo cada acción que se emplee sobre ellas.</w:t>
+      </w:r>
+    </w:p>
+    <w:p>
+      <w:pPr>
+        <w:spacing w:line="240" w:lineRule="auto"/>
+        <w:jc w:val="both"/>
+        <w:rPr>
+          <w:sz w:val="24"/>
+          <w:szCs w:val="24"/>
+        </w:rPr>
+      </w:pPr>
+    </w:p>
+    <w:p>
+      <w:pPr>
+        <w:spacing w:line="240" w:lineRule="auto"/>
+        <w:jc w:val="both"/>
+        <w:rPr>
+          <w:sz w:val="24"/>
+          <w:szCs w:val="24"/>
+        </w:rPr>
+      </w:pPr>
+      <w:r>
+        <w:rPr>
+          <w:b/>
+          <w:sz w:val="24"/>
+          <w:szCs w:val="24"/>
+        </w:rPr>
+        <w:t xml:space="preserve">4. </w:t>
+      </w:r>
+      <w:r>
+        <w:rPr>
+          <w:sz w:val="24"/>
+          <w:szCs w:val="24"/>
+        </w:rPr>
+        <w:t>Buscar videos sobre como diseñar algoritmos para dibujar gráficas y diseñar el algoritmo nosotros mismos.</w:t>
+      </w:r>
+    </w:p>
+    <w:p>
+      <w:pPr>
+        <w:spacing w:line="240" w:lineRule="auto"/>
+        <w:jc w:val="both"/>
+        <w:rPr>
+          <w:sz w:val="24"/>
+          <w:szCs w:val="24"/>
+        </w:rPr>
+      </w:pPr>
+    </w:p>
+    <w:p>
+      <w:pPr>
+        <w:spacing w:line="240" w:lineRule="auto"/>
+        <w:jc w:val="both"/>
+        <w:rPr>
+          <w:sz w:val="24"/>
+          <w:szCs w:val="24"/>
+        </w:rPr>
+      </w:pPr>
+      <w:r>
+        <w:rPr>
+          <w:b/>
+          <w:sz w:val="24"/>
+          <w:szCs w:val="24"/>
+        </w:rPr>
+        <w:t>5</w:t>
+      </w:r>
+      <w:r>
+        <w:rPr>
+          <w:sz w:val="24"/>
+          <w:szCs w:val="24"/>
+        </w:rPr>
+        <w:t xml:space="preserve">. Utilizar árboles rojinegros (ARN) </w:t>
+      </w:r>
+    </w:p>
+    <w:p>
+      <w:pPr>
+        <w:spacing w:line="240" w:lineRule="auto"/>
+        <w:jc w:val="both"/>
+        <w:rPr>
+          <w:sz w:val="24"/>
+          <w:szCs w:val="24"/>
+        </w:rPr>
+      </w:pPr>
+    </w:p>
+    <w:p>
+      <w:pPr>
+        <w:spacing w:line="240" w:lineRule="auto"/>
+        <w:jc w:val="both"/>
+        <w:rPr>
+          <w:sz w:val="24"/>
+          <w:szCs w:val="24"/>
+        </w:rPr>
+      </w:pPr>
+      <w:r>
+        <w:rPr>
+          <w:b/>
+          <w:sz w:val="24"/>
+          <w:szCs w:val="24"/>
+        </w:rPr>
+        <w:t>6</w:t>
+      </w:r>
+      <w:r>
+        <w:rPr>
+          <w:sz w:val="24"/>
+          <w:szCs w:val="24"/>
+        </w:rPr>
+        <w:t>. Mediante el uso de listas enlazadas organizar las divisas.</w:t>
+      </w:r>
+    </w:p>
+    <w:p>
+      <w:pPr>
+        <w:spacing w:line="240" w:lineRule="auto"/>
+        <w:jc w:val="both"/>
+        <w:rPr>
+          <w:sz w:val="24"/>
+          <w:szCs w:val="24"/>
+        </w:rPr>
+      </w:pPr>
+    </w:p>
+    <w:p>
+      <w:pPr>
+        <w:spacing w:line="240" w:lineRule="auto"/>
+        <w:jc w:val="both"/>
+        <w:rPr>
+          <w:sz w:val="24"/>
+          <w:szCs w:val="24"/>
+        </w:rPr>
+      </w:pPr>
+      <w:r>
+        <w:rPr>
+          <w:b/>
+          <w:sz w:val="24"/>
+          <w:szCs w:val="24"/>
+        </w:rPr>
+        <w:t>7</w:t>
+      </w:r>
+      <w:r>
+        <w:rPr>
+          <w:sz w:val="24"/>
+          <w:szCs w:val="24"/>
+        </w:rPr>
+        <w:t>. Organizar cada una de las divisas en arreglos para así llevar toda su información y realizar la gráfica con esta.</w:t>
+      </w:r>
+    </w:p>
+    <w:p>
+      <w:pPr>
+        <w:rPr>
+          <w:b/>
+          <w:sz w:val="28"/>
+          <w:szCs w:val="24"/>
+        </w:rPr>
+      </w:pPr>
+      <w:r>
+        <w:rPr>
+          <w:b/>
+          <w:sz w:val="28"/>
+          <w:szCs w:val="24"/>
+        </w:rPr>
+        <w:br w:type="page"/>
+      </w:r>
+    </w:p>
+    <w:p>
+      <w:pPr>
+        <w:spacing w:line="240" w:lineRule="auto"/>
+        <w:jc w:val="both"/>
+        <w:rPr>
+          <w:b/>
+          <w:sz w:val="28"/>
+          <w:szCs w:val="24"/>
+        </w:rPr>
+      </w:pPr>
+      <w:r>
+        <w:rPr>
+          <w:b/>
+          <w:sz w:val="28"/>
+          <w:szCs w:val="24"/>
+        </w:rPr>
+        <w:t>F</w:t>
+      </w:r>
+      <w:r>
+        <w:rPr>
+          <w:b/>
+          <w:sz w:val="28"/>
+          <w:szCs w:val="24"/>
+        </w:rPr>
+        <w:t>ase</w:t>
+      </w:r>
+      <w:r>
+        <w:rPr>
+          <w:b/>
+          <w:sz w:val="28"/>
+          <w:szCs w:val="24"/>
+        </w:rPr>
+        <w:t xml:space="preserve"> 4</w:t>
+      </w:r>
+      <w:r>
+        <w:rPr>
+          <w:b/>
+          <w:sz w:val="28"/>
+          <w:szCs w:val="24"/>
+        </w:rPr>
+        <w:t>:</w:t>
+      </w:r>
+      <w:r>
+        <w:rPr>
+          <w:b/>
+          <w:sz w:val="28"/>
+          <w:szCs w:val="24"/>
+        </w:rPr>
+        <w:t xml:space="preserve"> T</w:t>
+      </w:r>
+      <w:r>
+        <w:rPr>
+          <w:b/>
+          <w:sz w:val="28"/>
+          <w:szCs w:val="24"/>
+        </w:rPr>
+        <w:t>ransición de las Ideas a los Diseños Preliminares</w:t>
+      </w:r>
+    </w:p>
+    <w:p>
+      <w:pPr>
+        <w:spacing w:line="240" w:lineRule="auto"/>
+        <w:jc w:val="both"/>
+        <w:rPr>
+          <w:b/>
+          <w:sz w:val="24"/>
+          <w:szCs w:val="24"/>
+        </w:rPr>
+      </w:pPr>
+    </w:p>
+    <w:p>
+      <w:pPr>
+        <w:spacing w:line="240" w:lineRule="auto"/>
+        <w:jc w:val="both"/>
+        <w:rPr>
+          <w:sz w:val="24"/>
+        </w:rPr>
+      </w:pPr>
+      <w:r>
+        <w:rPr>
+          <w:sz w:val="24"/>
+        </w:rPr>
+        <w:t>Las siguientes ideas las descartaremos tomando como base de criterio el desarrollo por completo y de forma efectiva lo que se nos está pidiendo en este caso con el desarrollo de la factorización de polinomios para hallar sus raíces, no obstante, en cada una de las ideas descartadas que daremos a continuación argumentaremos por qué se tomó la decisión.</w:t>
+      </w:r>
+    </w:p>
+    <w:p>
+      <w:pPr>
+        <w:spacing w:line="240" w:lineRule="auto"/>
+        <w:jc w:val="both"/>
+        <w:rPr>
+          <w:sz w:val="24"/>
+        </w:rPr>
+      </w:pPr>
+    </w:p>
+    <w:p>
+      <w:pPr>
+        <w:spacing w:line="240" w:lineRule="auto"/>
+        <w:jc w:val="both"/>
+        <w:rPr>
+          <w:b/>
+          <w:sz w:val="24"/>
+          <w:szCs w:val="24"/>
+        </w:rPr>
+      </w:pPr>
+    </w:p>
+    <w:p>
+      <w:pPr>
+        <w:spacing w:line="240" w:lineRule="auto"/>
+        <w:jc w:val="both"/>
+        <w:rPr>
+          <w:sz w:val="24"/>
+          <w:szCs w:val="24"/>
+          <w:u w:val="single"/>
+        </w:rPr>
+      </w:pPr>
+      <w:r>
+        <w:rPr>
+          <w:sz w:val="24"/>
+          <w:szCs w:val="24"/>
+          <w:u w:val="single"/>
+        </w:rPr>
+        <w:t>Alternativa 4: Ver vídeos sobre algoritmos para gráficas</w:t>
+      </w:r>
+    </w:p>
+    <w:p>
+      <w:pPr>
+        <w:spacing w:line="240" w:lineRule="auto"/>
+        <w:jc w:val="both"/>
+        <w:rPr>
+          <w:sz w:val="24"/>
+          <w:szCs w:val="24"/>
+          <w:u w:val="single"/>
+        </w:rPr>
+      </w:pPr>
+    </w:p>
+    <w:p>
+      <w:pPr>
+        <w:spacing w:line="240" w:lineRule="auto"/>
+        <w:jc w:val="both"/>
+        <w:rPr>
+          <w:sz w:val="24"/>
+          <w:szCs w:val="24"/>
+        </w:rPr>
+      </w:pPr>
+      <w:r>
+        <w:rPr>
+          <w:sz w:val="24"/>
+          <w:szCs w:val="24"/>
+        </w:rPr>
+        <w:t>-Aunque esta alternativa puede considerarse ya que las gráficas hacen parte de la solución, no es necesario ver vídeos sobre esto ya que poseemos todas las herramientas para hacerlo.</w:t>
+      </w:r>
+    </w:p>
+    <w:p>
+      <w:pPr>
+        <w:spacing w:line="240" w:lineRule="auto"/>
+        <w:jc w:val="both"/>
+        <w:rPr>
+          <w:b/>
+          <w:sz w:val="24"/>
+          <w:szCs w:val="24"/>
+        </w:rPr>
+      </w:pPr>
+    </w:p>
+    <w:p>
+      <w:pPr>
+        <w:spacing w:line="240" w:lineRule="auto"/>
+        <w:jc w:val="both"/>
+        <w:rPr>
+          <w:sz w:val="24"/>
+          <w:szCs w:val="24"/>
+          <w:u w:val="single"/>
+        </w:rPr>
+      </w:pPr>
+      <w:r>
+        <w:rPr>
+          <w:sz w:val="24"/>
+          <w:szCs w:val="24"/>
+          <w:u w:val="single"/>
+        </w:rPr>
+        <w:t xml:space="preserve">Alternativa </w:t>
+      </w:r>
+      <w:r>
+        <w:rPr>
+          <w:sz w:val="24"/>
+          <w:szCs w:val="24"/>
+          <w:u w:val="single"/>
+        </w:rPr>
+        <w:t>3</w:t>
+      </w:r>
+      <w:r>
+        <w:rPr>
+          <w:sz w:val="24"/>
+          <w:szCs w:val="24"/>
+          <w:u w:val="single"/>
+        </w:rPr>
+        <w:t xml:space="preserve">: Uso de </w:t>
+      </w:r>
+      <w:r>
+        <w:rPr>
+          <w:sz w:val="24"/>
+          <w:szCs w:val="24"/>
+          <w:u w:val="single"/>
+        </w:rPr>
+        <w:t>algoritmos de ordenamiento</w:t>
+      </w:r>
+    </w:p>
+    <w:p>
+      <w:pPr>
+        <w:spacing w:line="240" w:lineRule="auto"/>
+        <w:jc w:val="both"/>
+        <w:rPr>
+          <w:sz w:val="24"/>
+          <w:szCs w:val="24"/>
+          <w:u w:val="single"/>
+        </w:rPr>
+      </w:pPr>
+    </w:p>
+    <w:p>
+      <w:pPr>
+        <w:spacing w:line="240" w:lineRule="auto"/>
+        <w:jc w:val="both"/>
+        <w:rPr>
+          <w:sz w:val="24"/>
+          <w:szCs w:val="24"/>
+        </w:rPr>
+      </w:pPr>
+      <w:r>
+        <w:rPr>
+          <w:sz w:val="24"/>
+          <w:szCs w:val="24"/>
+        </w:rPr>
+        <w:t>-El uso de métodos de ordenamiento queda totalmente obsoleto en este caso ya</w:t>
+      </w:r>
+    </w:p>
+    <w:p>
+      <w:pPr>
+        <w:spacing w:line="240" w:lineRule="auto"/>
+        <w:jc w:val="both"/>
+        <w:rPr>
+          <w:sz w:val="24"/>
+          <w:szCs w:val="24"/>
+        </w:rPr>
+      </w:pPr>
       <w:proofErr w:type="gramStart"/>
       <w:r>
         <w:rPr>
-          <w:b/>
-          <w:sz w:val="24"/>
-          <w:szCs w:val="24"/>
-        </w:rPr>
-        <w:t>1</w:t>
-      </w:r>
-      <w:r>
-        <w:rPr>
-          <w:sz w:val="24"/>
-          <w:szCs w:val="24"/>
-        </w:rPr>
-        <w:t>.</w:t>
-      </w:r>
-      <w:r>
-        <w:rPr>
-          <w:sz w:val="24"/>
-          <w:szCs w:val="24"/>
-        </w:rPr>
-        <w:t>Utilizar</w:t>
+          <w:sz w:val="24"/>
+          <w:szCs w:val="24"/>
+        </w:rPr>
+        <w:t>que</w:t>
       </w:r>
       <w:proofErr w:type="gramEnd"/>
       <w:r>
@@ -1649,361 +2107,88 @@
           <w:sz w:val="24"/>
           <w:szCs w:val="24"/>
         </w:rPr>
-        <w:t xml:space="preserve"> árboles AVL cómo estructuras de datos para almacenar la información que se nos esta brindando y es elemental para el desarrollo de los requerimientos.</w:t>
-      </w:r>
-    </w:p>
-    <w:p>
-      <w:pPr>
-        <w:pStyle w:val="Prrafodelista"/>
-        <w:spacing w:line="240" w:lineRule="auto"/>
-        <w:jc w:val="both"/>
-        <w:rPr>
-          <w:sz w:val="24"/>
-          <w:szCs w:val="24"/>
-        </w:rPr>
-      </w:pPr>
-    </w:p>
-    <w:p>
-      <w:pPr>
-        <w:spacing w:line="240" w:lineRule="auto"/>
-        <w:jc w:val="both"/>
-        <w:rPr>
-          <w:sz w:val="24"/>
-          <w:szCs w:val="24"/>
-        </w:rPr>
-      </w:pPr>
-      <w:r>
-        <w:rPr>
-          <w:b/>
-          <w:sz w:val="24"/>
-          <w:szCs w:val="24"/>
-        </w:rPr>
-        <w:t xml:space="preserve">2. </w:t>
-      </w:r>
-      <w:r>
-        <w:rPr>
-          <w:sz w:val="24"/>
-          <w:szCs w:val="24"/>
-        </w:rPr>
-        <w:t>Implementar las estructuras de datos nosotros mismos desde el comienzo y                        adecuarlas al problema mediante las vamos construyendo.</w:t>
-      </w:r>
-    </w:p>
-    <w:p>
-      <w:pPr>
-        <w:spacing w:line="240" w:lineRule="auto"/>
-        <w:jc w:val="both"/>
-        <w:rPr>
-          <w:sz w:val="24"/>
-          <w:szCs w:val="24"/>
-        </w:rPr>
-      </w:pPr>
-    </w:p>
-    <w:p>
-      <w:pPr>
-        <w:spacing w:line="240" w:lineRule="auto"/>
-        <w:jc w:val="both"/>
-        <w:rPr>
-          <w:sz w:val="24"/>
-          <w:szCs w:val="24"/>
-        </w:rPr>
-      </w:pPr>
-      <w:r>
-        <w:rPr>
-          <w:b/>
-          <w:sz w:val="24"/>
-          <w:szCs w:val="24"/>
-        </w:rPr>
-        <w:t xml:space="preserve">3. </w:t>
-      </w:r>
-      <w:r>
-        <w:rPr>
-          <w:sz w:val="24"/>
-          <w:szCs w:val="24"/>
-        </w:rPr>
-        <w:t>Mediante el uso de algoritmos de ordenamiento organizar cada una de las divisas para que pueda ser efectivo cada acción que se emplee sobre ellas.</w:t>
-      </w:r>
-    </w:p>
-    <w:p>
-      <w:pPr>
-        <w:spacing w:line="240" w:lineRule="auto"/>
-        <w:jc w:val="both"/>
-        <w:rPr>
-          <w:sz w:val="24"/>
-          <w:szCs w:val="24"/>
-        </w:rPr>
-      </w:pPr>
-    </w:p>
-    <w:p>
-      <w:pPr>
-        <w:spacing w:line="240" w:lineRule="auto"/>
-        <w:jc w:val="both"/>
-        <w:rPr>
-          <w:sz w:val="24"/>
-          <w:szCs w:val="24"/>
-        </w:rPr>
-      </w:pPr>
-      <w:r>
-        <w:rPr>
-          <w:b/>
-          <w:sz w:val="24"/>
-          <w:szCs w:val="24"/>
-        </w:rPr>
-        <w:t xml:space="preserve">4. </w:t>
-      </w:r>
-      <w:r>
-        <w:rPr>
-          <w:sz w:val="24"/>
-          <w:szCs w:val="24"/>
-        </w:rPr>
-        <w:t>Buscar videos sobre como diseñar algoritmos para dibujar gráficas y diseñar el algoritmo nosotros mismos.</w:t>
-      </w:r>
-    </w:p>
-    <w:p>
-      <w:pPr>
-        <w:spacing w:line="240" w:lineRule="auto"/>
-        <w:jc w:val="both"/>
-        <w:rPr>
-          <w:sz w:val="24"/>
-          <w:szCs w:val="24"/>
-        </w:rPr>
-      </w:pPr>
-    </w:p>
-    <w:p>
-      <w:pPr>
-        <w:spacing w:line="240" w:lineRule="auto"/>
-        <w:jc w:val="both"/>
-        <w:rPr>
-          <w:sz w:val="24"/>
-          <w:szCs w:val="24"/>
-        </w:rPr>
-      </w:pPr>
-      <w:r>
-        <w:rPr>
-          <w:b/>
-          <w:sz w:val="24"/>
-          <w:szCs w:val="24"/>
-        </w:rPr>
-        <w:t>5</w:t>
-      </w:r>
-      <w:r>
-        <w:rPr>
-          <w:sz w:val="24"/>
-          <w:szCs w:val="24"/>
-        </w:rPr>
-        <w:t xml:space="preserve">. Utilizar árboles rojinegros (ARN) </w:t>
-      </w:r>
-    </w:p>
-    <w:p>
-      <w:pPr>
-        <w:spacing w:line="240" w:lineRule="auto"/>
-        <w:jc w:val="both"/>
-        <w:rPr>
-          <w:sz w:val="24"/>
-          <w:szCs w:val="24"/>
-        </w:rPr>
-      </w:pPr>
-    </w:p>
-    <w:p>
-      <w:pPr>
-        <w:spacing w:line="240" w:lineRule="auto"/>
-        <w:jc w:val="both"/>
-        <w:rPr>
-          <w:sz w:val="24"/>
-          <w:szCs w:val="24"/>
-        </w:rPr>
-      </w:pPr>
-      <w:r>
-        <w:rPr>
-          <w:b/>
-          <w:sz w:val="24"/>
-          <w:szCs w:val="24"/>
-        </w:rPr>
-        <w:t>6</w:t>
-      </w:r>
-      <w:r>
-        <w:rPr>
-          <w:sz w:val="24"/>
-          <w:szCs w:val="24"/>
-        </w:rPr>
-        <w:t>. Mediante el uso de listas enlazadas organizar las divisas.</w:t>
-      </w:r>
-    </w:p>
-    <w:p>
-      <w:pPr>
-        <w:spacing w:line="240" w:lineRule="auto"/>
-        <w:jc w:val="both"/>
-        <w:rPr>
-          <w:sz w:val="24"/>
-          <w:szCs w:val="24"/>
-        </w:rPr>
-      </w:pPr>
-    </w:p>
-    <w:p>
-      <w:pPr>
-        <w:spacing w:line="240" w:lineRule="auto"/>
-        <w:jc w:val="both"/>
-        <w:rPr>
-          <w:sz w:val="24"/>
-          <w:szCs w:val="24"/>
-        </w:rPr>
-      </w:pPr>
-      <w:r>
-        <w:rPr>
-          <w:b/>
-          <w:sz w:val="24"/>
-          <w:szCs w:val="24"/>
-        </w:rPr>
-        <w:t>7</w:t>
-      </w:r>
-      <w:r>
-        <w:rPr>
-          <w:sz w:val="24"/>
-          <w:szCs w:val="24"/>
-        </w:rPr>
-        <w:t>. Organizar cada una de las divisas en arreglos para así llevar toda su información y realizar la gráfica con esta.</w:t>
-      </w:r>
-    </w:p>
-    <w:p>
-      <w:pPr>
-        <w:rPr>
-          <w:b/>
-          <w:sz w:val="28"/>
-          <w:szCs w:val="24"/>
-        </w:rPr>
-      </w:pPr>
-      <w:r>
-        <w:rPr>
-          <w:b/>
-          <w:sz w:val="28"/>
-          <w:szCs w:val="24"/>
-        </w:rPr>
-        <w:br w:type="page"/>
-      </w:r>
-    </w:p>
-    <w:p>
-      <w:pPr>
-        <w:spacing w:line="240" w:lineRule="auto"/>
-        <w:jc w:val="both"/>
-        <w:rPr>
-          <w:b/>
-          <w:sz w:val="28"/>
-          <w:szCs w:val="24"/>
-        </w:rPr>
-      </w:pPr>
-      <w:r>
-        <w:rPr>
-          <w:b/>
-          <w:sz w:val="28"/>
-          <w:szCs w:val="24"/>
-        </w:rPr>
-        <w:lastRenderedPageBreak/>
-        <w:t>F</w:t>
-      </w:r>
-      <w:r>
-        <w:rPr>
-          <w:b/>
-          <w:sz w:val="28"/>
-          <w:szCs w:val="24"/>
-        </w:rPr>
-        <w:t>ase</w:t>
-      </w:r>
-      <w:r>
-        <w:rPr>
-          <w:b/>
-          <w:sz w:val="28"/>
-          <w:szCs w:val="24"/>
-        </w:rPr>
-        <w:t xml:space="preserve"> 4</w:t>
-      </w:r>
-      <w:r>
-        <w:rPr>
-          <w:b/>
-          <w:sz w:val="28"/>
-          <w:szCs w:val="24"/>
-        </w:rPr>
-        <w:t>:</w:t>
-      </w:r>
-      <w:r>
-        <w:rPr>
-          <w:b/>
-          <w:sz w:val="28"/>
-          <w:szCs w:val="24"/>
-        </w:rPr>
-        <w:t xml:space="preserve"> T</w:t>
-      </w:r>
-      <w:r>
-        <w:rPr>
-          <w:b/>
-          <w:sz w:val="28"/>
-          <w:szCs w:val="24"/>
-        </w:rPr>
-        <w:t>ransición de las Ideas a los Diseños Preliminares</w:t>
-      </w:r>
-    </w:p>
-    <w:p>
-      <w:pPr>
-        <w:spacing w:line="240" w:lineRule="auto"/>
-        <w:jc w:val="both"/>
-        <w:rPr>
-          <w:b/>
-          <w:sz w:val="24"/>
-          <w:szCs w:val="24"/>
-        </w:rPr>
-      </w:pPr>
-    </w:p>
-    <w:p>
-      <w:pPr>
-        <w:spacing w:line="240" w:lineRule="auto"/>
-        <w:jc w:val="both"/>
-        <w:rPr>
-          <w:sz w:val="24"/>
-        </w:rPr>
-      </w:pPr>
-      <w:r>
-        <w:rPr>
-          <w:sz w:val="24"/>
-        </w:rPr>
-        <w:t>Las siguientes ideas las descartaremos tomando como base de criterio el desarrollo por completo y de forma efectiva lo que se nos está pidiendo en este caso con el desarrollo de la factorización de polinomios para hallar sus raíces, no obstante, en cada una de las ideas descartadas que daremos a continuación argumentaremos por qué se tomó la decisión.</w:t>
-      </w:r>
-    </w:p>
-    <w:p>
-      <w:pPr>
-        <w:spacing w:line="240" w:lineRule="auto"/>
-        <w:jc w:val="both"/>
-        <w:rPr>
-          <w:sz w:val="24"/>
-        </w:rPr>
-      </w:pPr>
-    </w:p>
-    <w:p>
-      <w:pPr>
-        <w:spacing w:line="240" w:lineRule="auto"/>
-        <w:jc w:val="both"/>
-        <w:rPr>
-          <w:b/>
-          <w:sz w:val="24"/>
-          <w:szCs w:val="24"/>
-        </w:rPr>
-      </w:pPr>
-    </w:p>
-    <w:p>
-      <w:pPr>
-        <w:spacing w:line="240" w:lineRule="auto"/>
-        <w:jc w:val="both"/>
-        <w:rPr>
-          <w:sz w:val="24"/>
-          <w:szCs w:val="24"/>
+        <w:t xml:space="preserve"> l</w:t>
+      </w:r>
+      <w:r>
+        <w:rPr>
+          <w:sz w:val="24"/>
+          <w:szCs w:val="24"/>
+        </w:rPr>
+        <w:t>as divisas</w:t>
+      </w:r>
+      <w:r>
+        <w:rPr>
+          <w:sz w:val="24"/>
+          <w:szCs w:val="24"/>
+        </w:rPr>
+        <w:t xml:space="preserve"> </w:t>
+      </w:r>
+      <w:r>
+        <w:rPr>
+          <w:sz w:val="24"/>
+          <w:szCs w:val="24"/>
+        </w:rPr>
+        <w:t>no tienen forma alguna de ordenarse específicamente, si no que van variando acorde el tiempo.</w:t>
+      </w:r>
+    </w:p>
+    <w:p>
+      <w:pPr>
+        <w:spacing w:line="240" w:lineRule="auto"/>
+        <w:jc w:val="both"/>
+        <w:rPr>
+          <w:sz w:val="24"/>
+          <w:szCs w:val="24"/>
+        </w:rPr>
+      </w:pPr>
+    </w:p>
+    <w:p>
+      <w:pPr>
+        <w:spacing w:line="240" w:lineRule="auto"/>
+        <w:jc w:val="both"/>
+        <w:rPr>
+          <w:sz w:val="24"/>
           <w:u w:val="single"/>
         </w:rPr>
       </w:pPr>
       <w:r>
         <w:rPr>
           <w:sz w:val="24"/>
-          <w:szCs w:val="24"/>
           <w:u w:val="single"/>
         </w:rPr>
-        <w:t>Alternativa 4: Ver vídeos sobre algoritmos para gráficas</w:t>
-      </w:r>
+        <w:t xml:space="preserve">Alternativa 6: Uso de listas enlazadas </w:t>
+      </w:r>
+    </w:p>
+    <w:p>
+      <w:pPr>
+        <w:spacing w:line="240" w:lineRule="auto"/>
+        <w:jc w:val="both"/>
+      </w:pPr>
+    </w:p>
+    <w:p>
+      <w:pPr>
+        <w:spacing w:line="240" w:lineRule="auto"/>
+        <w:jc w:val="both"/>
+        <w:rPr>
+          <w:sz w:val="24"/>
+        </w:rPr>
+      </w:pPr>
+      <w:r>
+        <w:rPr>
+          <w:sz w:val="24"/>
+        </w:rPr>
+        <w:t>-El uso de Listas es totalmente absurdo y aunque puede llegar a ser interesante no se empleará su uso como fundamento del desarrollo de la solución.</w:t>
+      </w:r>
+    </w:p>
+    <w:p>
+      <w:pPr>
+        <w:spacing w:line="240" w:lineRule="auto"/>
+        <w:jc w:val="both"/>
+        <w:rPr>
+          <w:b/>
+          <w:sz w:val="24"/>
+          <w:szCs w:val="24"/>
+        </w:rPr>
+      </w:pPr>
     </w:p>
     <w:p>
       <w:pPr>
@@ -2015,240 +2200,24 @@
           <w:u w:val="single"/>
         </w:rPr>
       </w:pPr>
-    </w:p>
-    <w:p>
-      <w:pPr>
-        <w:spacing w:line="240" w:lineRule="auto"/>
-        <w:jc w:val="both"/>
-        <w:rPr>
-          <w:sz w:val="24"/>
-          <w:szCs w:val="24"/>
-        </w:rPr>
-      </w:pPr>
-      <w:r>
-        <w:rPr>
-          <w:sz w:val="24"/>
-          <w:szCs w:val="24"/>
-        </w:rPr>
-        <w:t>-Aunque esta alternativa puede considerarse ya que las gráficas hacen parte de la solución, no es necesario ver vídeos sobre esto ya que poseemos todas las herramientas para hacerlo.</w:t>
-      </w:r>
-    </w:p>
-    <w:p>
-      <w:pPr>
-        <w:spacing w:line="240" w:lineRule="auto"/>
-        <w:jc w:val="both"/>
-        <w:rPr>
-          <w:b/>
-          <w:sz w:val="24"/>
-          <w:szCs w:val="24"/>
-        </w:rPr>
-      </w:pPr>
-    </w:p>
-    <w:p>
-      <w:pPr>
-        <w:spacing w:line="240" w:lineRule="auto"/>
-        <w:jc w:val="both"/>
+      <w:r>
         <w:rPr>
           <w:sz w:val="24"/>
           <w:szCs w:val="24"/>
           <w:u w:val="single"/>
         </w:rPr>
-      </w:pPr>
-      <w:r>
+        <w:t>Alternativa 7: Uso de arreglos</w:t>
+      </w:r>
+    </w:p>
+    <w:p>
+      <w:pPr>
+        <w:spacing w:line="240" w:lineRule="auto"/>
+        <w:jc w:val="both"/>
         <w:rPr>
           <w:sz w:val="24"/>
           <w:szCs w:val="24"/>
           <w:u w:val="single"/>
         </w:rPr>
-        <w:t xml:space="preserve">Alternativa </w:t>
-      </w:r>
-      <w:r>
-        <w:rPr>
-          <w:sz w:val="24"/>
-          <w:szCs w:val="24"/>
-          <w:u w:val="single"/>
-        </w:rPr>
-        <w:t>3</w:t>
-      </w:r>
-      <w:r>
-        <w:rPr>
-          <w:sz w:val="24"/>
-          <w:szCs w:val="24"/>
-          <w:u w:val="single"/>
-        </w:rPr>
-        <w:t xml:space="preserve">: Uso de </w:t>
-      </w:r>
-      <w:r>
-        <w:rPr>
-          <w:sz w:val="24"/>
-          <w:szCs w:val="24"/>
-          <w:u w:val="single"/>
-        </w:rPr>
-        <w:t>algoritmos de ordenamiento</w:t>
-      </w:r>
-    </w:p>
-    <w:p>
-      <w:pPr>
-        <w:spacing w:line="240" w:lineRule="auto"/>
-        <w:jc w:val="both"/>
-        <w:rPr>
-          <w:sz w:val="24"/>
-          <w:szCs w:val="24"/>
-          <w:u w:val="single"/>
-        </w:rPr>
-      </w:pPr>
-    </w:p>
-    <w:p>
-      <w:pPr>
-        <w:spacing w:line="240" w:lineRule="auto"/>
-        <w:jc w:val="both"/>
-        <w:rPr>
-          <w:sz w:val="24"/>
-          <w:szCs w:val="24"/>
-        </w:rPr>
-      </w:pPr>
-      <w:r>
-        <w:rPr>
-          <w:sz w:val="24"/>
-          <w:szCs w:val="24"/>
-        </w:rPr>
-        <w:t>-El uso de métodos de ordenamiento queda totalmente obsoleto en este caso ya</w:t>
-      </w:r>
-    </w:p>
-    <w:p>
-      <w:pPr>
-        <w:spacing w:line="240" w:lineRule="auto"/>
-        <w:jc w:val="both"/>
-        <w:rPr>
-          <w:sz w:val="24"/>
-          <w:szCs w:val="24"/>
-        </w:rPr>
-      </w:pPr>
-      <w:proofErr w:type="gramStart"/>
-      <w:r>
-        <w:rPr>
-          <w:sz w:val="24"/>
-          <w:szCs w:val="24"/>
-        </w:rPr>
-        <w:t>que</w:t>
-      </w:r>
-      <w:proofErr w:type="gramEnd"/>
-      <w:r>
-        <w:rPr>
-          <w:sz w:val="24"/>
-          <w:szCs w:val="24"/>
-        </w:rPr>
-        <w:t xml:space="preserve"> l</w:t>
-      </w:r>
-      <w:r>
-        <w:rPr>
-          <w:sz w:val="24"/>
-          <w:szCs w:val="24"/>
-        </w:rPr>
-        <w:t>as divisas</w:t>
-      </w:r>
-      <w:r>
-        <w:rPr>
-          <w:sz w:val="24"/>
-          <w:szCs w:val="24"/>
-        </w:rPr>
-        <w:t xml:space="preserve"> </w:t>
-      </w:r>
-      <w:r>
-        <w:rPr>
-          <w:sz w:val="24"/>
-          <w:szCs w:val="24"/>
-        </w:rPr>
-        <w:t>no tienen forma alguna de ordenarse específicamente, si no que van variando acorde el tiempo.</w:t>
-      </w:r>
-    </w:p>
-    <w:p>
-      <w:pPr>
-        <w:spacing w:line="240" w:lineRule="auto"/>
-        <w:jc w:val="both"/>
-        <w:rPr>
-          <w:sz w:val="24"/>
-          <w:szCs w:val="24"/>
-        </w:rPr>
-      </w:pPr>
-    </w:p>
-    <w:p>
-      <w:pPr>
-        <w:spacing w:line="240" w:lineRule="auto"/>
-        <w:jc w:val="both"/>
-        <w:rPr>
-          <w:sz w:val="24"/>
-          <w:u w:val="single"/>
-        </w:rPr>
-      </w:pPr>
-      <w:r>
-        <w:rPr>
-          <w:sz w:val="24"/>
-          <w:u w:val="single"/>
-        </w:rPr>
-        <w:t xml:space="preserve">Alternativa 6: Uso de listas enlazadas </w:t>
-      </w:r>
-    </w:p>
-    <w:p>
-      <w:pPr>
-        <w:spacing w:line="240" w:lineRule="auto"/>
-        <w:jc w:val="both"/>
-      </w:pPr>
-    </w:p>
-    <w:p>
-      <w:pPr>
-        <w:spacing w:line="240" w:lineRule="auto"/>
-        <w:jc w:val="both"/>
-        <w:rPr>
-          <w:sz w:val="24"/>
-        </w:rPr>
-      </w:pPr>
-      <w:r>
-        <w:rPr>
-          <w:sz w:val="24"/>
-        </w:rPr>
-        <w:t>-El uso de Listas es totalmente absurdo y aunque puede llegar a ser interesante no se empleará su uso como fundamento del desarrollo de la solución.</w:t>
-      </w:r>
-    </w:p>
-    <w:p>
-      <w:pPr>
-        <w:spacing w:line="240" w:lineRule="auto"/>
-        <w:jc w:val="both"/>
-        <w:rPr>
-          <w:b/>
-          <w:sz w:val="24"/>
-          <w:szCs w:val="24"/>
-        </w:rPr>
-      </w:pPr>
-    </w:p>
-    <w:p>
-      <w:pPr>
-        <w:spacing w:line="240" w:lineRule="auto"/>
-        <w:jc w:val="both"/>
-        <w:rPr>
-          <w:sz w:val="24"/>
-          <w:szCs w:val="24"/>
-          <w:u w:val="single"/>
-        </w:rPr>
-      </w:pPr>
-      <w:r>
-        <w:rPr>
-          <w:sz w:val="24"/>
-          <w:szCs w:val="24"/>
-          <w:u w:val="single"/>
-        </w:rPr>
-        <w:t>Alternativa 7: Uso de arreglos</w:t>
-      </w:r>
-    </w:p>
-    <w:p>
-      <w:pPr>
-        <w:spacing w:line="240" w:lineRule="auto"/>
-        <w:jc w:val="both"/>
-        <w:rPr>
-          <w:sz w:val="24"/>
-          <w:szCs w:val="24"/>
-          <w:u w:val="single"/>
-        </w:rPr>
       </w:pPr>
     </w:p>
     <w:p>
@@ -2503,7 +2472,6 @@
           <w:sz w:val="24"/>
           <w:szCs w:val="24"/>
         </w:rPr>
-        <w:lastRenderedPageBreak/>
         <w:t>DISEÑOS PRELIMINARES:</w:t>
       </w:r>
     </w:p>
@@ -3062,7 +3030,7 @@
                 <w:rFonts w:ascii="Arial" w:hAnsi="Arial" w:cs="Arial"/>
                 <w:color w:val="000000"/>
               </w:rPr>
-              <w:t>inOrder</w:t>
+              <w:t>Higher</w:t>
             </w:r>
             <w:proofErr w:type="spellEnd"/>
             <w:r>
@@ -3078,7 +3046,7 @@
                 <w:rFonts w:ascii="Arial" w:hAnsi="Arial" w:cs="Arial"/>
                 <w:color w:val="000000"/>
               </w:rPr>
-              <w:t>Keys</w:t>
+              <w:t>Integer</w:t>
             </w:r>
             <w:proofErr w:type="spellEnd"/>
             <w:r>
@@ -3100,7 +3068,7 @@
                 <w:rFonts w:ascii="Arial" w:hAnsi="Arial" w:cs="Arial"/>
                 <w:color w:val="000000"/>
               </w:rPr>
-              <w:t>preOrder</w:t>
+              <w:t>Weight</w:t>
             </w:r>
             <w:proofErr w:type="spellEnd"/>
             <w:r>
@@ -3108,7 +3076,7 @@
                 <w:rFonts w:ascii="Arial" w:hAnsi="Arial" w:cs="Arial"/>
                 <w:color w:val="000000"/>
               </w:rPr>
-              <w:t xml:space="preserve">() → AVL x </w:t>
+              <w:t xml:space="preserve">() → </w:t>
             </w:r>
             <w:proofErr w:type="spellStart"/>
             <w:r>
@@ -3116,113 +3084,22 @@
                 <w:rFonts w:ascii="Arial" w:hAnsi="Arial" w:cs="Arial"/>
                 <w:color w:val="000000"/>
               </w:rPr>
-              <w:t>Keys</w:t>
-            </w:r>
-            <w:proofErr w:type="spellEnd"/>
+              <w:t>AVL</w:t>
+            </w:r>
             <w:r>
               <w:rPr>
                 <w:rFonts w:ascii="Arial" w:hAnsi="Arial" w:cs="Arial"/>
                 <w:color w:val="000000"/>
               </w:rPr>
-              <w:t xml:space="preserve"> → Consultor</w:t>
-            </w:r>
-          </w:p>
-          <w:p>
-            <w:pPr>
-              <w:pStyle w:val="NormalWeb"/>
-              <w:spacing w:before="0" w:beforeAutospacing="0" w:after="0" w:afterAutospacing="0"/>
-            </w:pPr>
-            <w:proofErr w:type="spellStart"/>
+              <w:t>,Nodo</w:t>
+            </w:r>
+            <w:proofErr w:type="spellEnd"/>
             <w:r>
               <w:rPr>
                 <w:rFonts w:ascii="Arial" w:hAnsi="Arial" w:cs="Arial"/>
                 <w:color w:val="000000"/>
               </w:rPr>
-              <w:t>postOrder</w:t>
-            </w:r>
-            <w:proofErr w:type="spellEnd"/>
-            <w:r>
-              <w:rPr>
-                <w:rFonts w:ascii="Arial" w:hAnsi="Arial" w:cs="Arial"/>
-                <w:color w:val="000000"/>
-              </w:rPr>
-              <w:t xml:space="preserve">() → AVL x </w:t>
-            </w:r>
-            <w:proofErr w:type="spellStart"/>
-            <w:r>
-              <w:rPr>
-                <w:rFonts w:ascii="Arial" w:hAnsi="Arial" w:cs="Arial"/>
-                <w:color w:val="000000"/>
-              </w:rPr>
-              <w:t>Keys</w:t>
-            </w:r>
-            <w:proofErr w:type="spellEnd"/>
-            <w:r>
-              <w:rPr>
-                <w:rFonts w:ascii="Arial" w:hAnsi="Arial" w:cs="Arial"/>
-                <w:color w:val="000000"/>
-              </w:rPr>
-              <w:t xml:space="preserve"> → Consultor</w:t>
-            </w:r>
-          </w:p>
-          <w:p>
-            <w:pPr>
-              <w:pStyle w:val="NormalWeb"/>
-              <w:spacing w:before="0" w:beforeAutospacing="0" w:after="0" w:afterAutospacing="0"/>
-            </w:pPr>
-            <w:proofErr w:type="spellStart"/>
-            <w:r>
-              <w:rPr>
-                <w:rFonts w:ascii="Arial" w:hAnsi="Arial" w:cs="Arial"/>
-                <w:color w:val="000000"/>
-              </w:rPr>
-              <w:t>Higher</w:t>
-            </w:r>
-            <w:proofErr w:type="spellEnd"/>
-            <w:r>
-              <w:rPr>
-                <w:rFonts w:ascii="Arial" w:hAnsi="Arial" w:cs="Arial"/>
-                <w:color w:val="000000"/>
-              </w:rPr>
-              <w:t xml:space="preserve">() → AVL x </w:t>
-            </w:r>
-            <w:proofErr w:type="spellStart"/>
-            <w:r>
-              <w:rPr>
-                <w:rFonts w:ascii="Arial" w:hAnsi="Arial" w:cs="Arial"/>
-                <w:color w:val="000000"/>
-              </w:rPr>
-              <w:t>Integer</w:t>
-            </w:r>
-            <w:proofErr w:type="spellEnd"/>
-            <w:r>
-              <w:rPr>
-                <w:rFonts w:ascii="Arial" w:hAnsi="Arial" w:cs="Arial"/>
-                <w:color w:val="000000"/>
-              </w:rPr>
-              <w:t xml:space="preserve"> → Consultor</w:t>
-            </w:r>
-          </w:p>
-          <w:p>
-            <w:pPr>
-              <w:pStyle w:val="NormalWeb"/>
-              <w:spacing w:before="0" w:beforeAutospacing="0" w:after="0" w:afterAutospacing="0"/>
-            </w:pPr>
-            <w:proofErr w:type="spellStart"/>
-            <w:r>
-              <w:rPr>
-                <w:rFonts w:ascii="Arial" w:hAnsi="Arial" w:cs="Arial"/>
-                <w:color w:val="000000"/>
-              </w:rPr>
-              <w:t>Weight</w:t>
-            </w:r>
-            <w:proofErr w:type="spellEnd"/>
-            <w:r>
-              <w:rPr>
-                <w:rFonts w:ascii="Arial" w:hAnsi="Arial" w:cs="Arial"/>
-                <w:color w:val="000000"/>
-              </w:rPr>
-              <w:t xml:space="preserve">() → AVL x </w:t>
+              <w:t xml:space="preserve"> x </w:t>
             </w:r>
             <w:proofErr w:type="spellStart"/>
             <w:r>
@@ -3322,17 +3199,13 @@
             <w:pPr>
               <w:pStyle w:val="NormalWeb"/>
               <w:spacing w:before="0" w:beforeAutospacing="0" w:after="0" w:afterAutospacing="0"/>
-            </w:pPr>
-            <w:r>
               <w:rPr>
                 <w:rFonts w:ascii="Arial" w:hAnsi="Arial" w:cs="Arial"/>
                 <w:b/>
                 <w:bCs/>
                 <w:color w:val="000000"/>
               </w:rPr>
-              <w:t>{</w:t>
-            </w:r>
-            <w:proofErr w:type="spellStart"/>
+            </w:pPr>
             <w:r>
               <w:rPr>
                 <w:rFonts w:ascii="Arial" w:hAnsi="Arial" w:cs="Arial"/>
@@ -3340,8 +3213,20 @@
                 <w:bCs/>
                 <w:color w:val="000000"/>
               </w:rPr>
+              <w:t>{</w:t>
+            </w:r>
+            <w:proofErr w:type="spellStart"/>
+            <w:proofErr w:type="gramStart"/>
+            <w:r>
+              <w:rPr>
+                <w:rFonts w:ascii="Arial" w:hAnsi="Arial" w:cs="Arial"/>
+                <w:b/>
+                <w:bCs/>
+                <w:color w:val="000000"/>
+              </w:rPr>
               <w:t>post:</w:t>
             </w:r>
+            <w:proofErr w:type="gramEnd"/>
             <w:r>
               <w:rPr>
                 <w:rFonts w:ascii="Arial" w:hAnsi="Arial" w:cs="Arial"/>
@@ -3366,9 +3251,113 @@
               </w:rPr>
               <w:t>}</w:t>
             </w:r>
-            <w:bookmarkStart w:id="0" w:name="_GoBack"/>
-            <w:bookmarkEnd w:id="0"/>
-          </w:p>
+          </w:p>
+          <w:p>
+            <w:pPr>
+              <w:pStyle w:val="NormalWeb"/>
+              <w:spacing w:before="0" w:beforeAutospacing="0" w:after="0" w:afterAutospacing="0"/>
+              <w:rPr>
+                <w:rFonts w:ascii="Arial" w:hAnsi="Arial" w:cs="Arial"/>
+                <w:b/>
+                <w:bCs/>
+                <w:color w:val="000000"/>
+              </w:rPr>
+            </w:pPr>
+          </w:p>
+          <w:p>
+            <w:pPr>
+              <w:rPr>
+                <w:b/>
+                <w:color w:val="000000"/>
+                <w:sz w:val="24"/>
+              </w:rPr>
+            </w:pPr>
+            <w:proofErr w:type="spellStart"/>
+            <w:r>
+              <w:rPr>
+                <w:b/>
+                <w:color w:val="000000"/>
+                <w:sz w:val="24"/>
+              </w:rPr>
+              <w:t>Delete</w:t>
+            </w:r>
+            <w:proofErr w:type="spellEnd"/>
+            <w:r>
+              <w:rPr>
+                <w:b/>
+                <w:color w:val="000000"/>
+                <w:sz w:val="24"/>
+              </w:rPr>
+              <w:t xml:space="preserve">() </w:t>
+            </w:r>
+          </w:p>
+          <w:p>
+            <w:pPr>
+              <w:rPr>
+                <w:color w:val="000000"/>
+              </w:rPr>
+            </w:pPr>
+            <w:r>
+              <w:rPr>
+                <w:color w:val="000000"/>
+              </w:rPr>
+              <w:t>“Elimina un nodo del árbol AVL”</w:t>
+            </w:r>
+          </w:p>
+          <w:p>
+            <w:pPr>
+              <w:widowControl w:val="0"/>
+              <w:spacing w:line="240" w:lineRule="auto"/>
+              <w:rPr>
+                <w:b/>
+                <w:sz w:val="24"/>
+                <w:szCs w:val="24"/>
+              </w:rPr>
+            </w:pPr>
+            <w:r>
+              <w:rPr>
+                <w:b/>
+                <w:sz w:val="24"/>
+                <w:szCs w:val="24"/>
+              </w:rPr>
+              <w:t>{pre:}</w:t>
+            </w:r>
+          </w:p>
+          <w:p>
+            <w:pPr>
+              <w:widowControl w:val="0"/>
+              <w:spacing w:line="240" w:lineRule="auto"/>
+              <w:rPr>
+                <w:b/>
+                <w:sz w:val="24"/>
+                <w:szCs w:val="24"/>
+              </w:rPr>
+            </w:pPr>
+            <w:r>
+              <w:rPr>
+                <w:b/>
+                <w:sz w:val="24"/>
+                <w:szCs w:val="24"/>
+              </w:rPr>
+              <w:t xml:space="preserve">{post: </w:t>
+            </w:r>
+            <w:r>
+              <w:rPr>
+                <w:sz w:val="24"/>
+                <w:szCs w:val="24"/>
+              </w:rPr>
+              <w:t>El árbol sin el nodo previamente dado.</w:t>
+            </w:r>
+            <w:r>
+              <w:rPr>
+                <w:b/>
+                <w:sz w:val="24"/>
+                <w:szCs w:val="24"/>
+              </w:rPr>
+              <w:t>}</w:t>
+            </w:r>
+          </w:p>
+          <w:p/>
           <w:p>
             <w:pPr>
               <w:widowControl w:val="0"/>
@@ -3386,6 +3375,898 @@
                 <w:szCs w:val="24"/>
               </w:rPr>
             </w:pPr>
+            <w:proofErr w:type="spellStart"/>
+            <w:r>
+              <w:rPr>
+                <w:b/>
+                <w:sz w:val="24"/>
+                <w:szCs w:val="24"/>
+              </w:rPr>
+              <w:t>LeftRotate</w:t>
+            </w:r>
+            <w:proofErr w:type="spellEnd"/>
+            <w:r>
+              <w:rPr>
+                <w:b/>
+                <w:sz w:val="24"/>
+                <w:szCs w:val="24"/>
+              </w:rPr>
+              <w:t>()</w:t>
+            </w:r>
+          </w:p>
+          <w:p>
+            <w:pPr>
+              <w:widowControl w:val="0"/>
+              <w:pBdr>
+                <w:top w:val="nil"/>
+                <w:left w:val="nil"/>
+                <w:bottom w:val="nil"/>
+                <w:right w:val="nil"/>
+                <w:between w:val="nil"/>
+              </w:pBdr>
+              <w:spacing w:line="240" w:lineRule="auto"/>
+              <w:rPr>
+                <w:b/>
+                <w:sz w:val="24"/>
+                <w:szCs w:val="24"/>
+              </w:rPr>
+            </w:pPr>
+            <w:r>
+              <w:rPr>
+                <w:b/>
+                <w:sz w:val="24"/>
+                <w:szCs w:val="24"/>
+              </w:rPr>
+              <w:t>“</w:t>
+            </w:r>
+            <w:r>
+              <w:rPr>
+                <w:sz w:val="24"/>
+                <w:szCs w:val="24"/>
+              </w:rPr>
+              <w:t>Retorna el árbol rotado hacia la izquierda, a partir de un nodo dado</w:t>
+            </w:r>
+            <w:r>
+              <w:rPr>
+                <w:b/>
+                <w:sz w:val="24"/>
+                <w:szCs w:val="24"/>
+              </w:rPr>
+              <w:t>.”</w:t>
+            </w:r>
+          </w:p>
+          <w:p>
+            <w:pPr>
+              <w:widowControl w:val="0"/>
+              <w:pBdr>
+                <w:top w:val="nil"/>
+                <w:left w:val="nil"/>
+                <w:bottom w:val="nil"/>
+                <w:right w:val="nil"/>
+                <w:between w:val="nil"/>
+              </w:pBdr>
+              <w:spacing w:line="240" w:lineRule="auto"/>
+              <w:rPr>
+                <w:b/>
+                <w:sz w:val="24"/>
+                <w:szCs w:val="24"/>
+              </w:rPr>
+            </w:pPr>
+            <w:r>
+              <w:rPr>
+                <w:b/>
+                <w:sz w:val="24"/>
+                <w:szCs w:val="24"/>
+              </w:rPr>
+              <w:t xml:space="preserve">{pre: </w:t>
+            </w:r>
+            <w:r>
+              <w:rPr>
+                <w:sz w:val="24"/>
+                <w:szCs w:val="24"/>
+              </w:rPr>
+              <w:t>El nodo dado debe encontrarse en el árbo</w:t>
+            </w:r>
+            <w:r>
+              <w:rPr>
+                <w:b/>
+                <w:sz w:val="24"/>
+                <w:szCs w:val="24"/>
+              </w:rPr>
+              <w:t>l}</w:t>
+            </w:r>
+          </w:p>
+          <w:p>
+            <w:pPr>
+              <w:widowControl w:val="0"/>
+              <w:pBdr>
+                <w:top w:val="nil"/>
+                <w:left w:val="nil"/>
+                <w:bottom w:val="nil"/>
+                <w:right w:val="nil"/>
+                <w:between w:val="nil"/>
+              </w:pBdr>
+              <w:spacing w:line="240" w:lineRule="auto"/>
+              <w:rPr>
+                <w:b/>
+                <w:sz w:val="24"/>
+                <w:szCs w:val="24"/>
+              </w:rPr>
+            </w:pPr>
+            <w:r>
+              <w:rPr>
+                <w:b/>
+                <w:sz w:val="24"/>
+                <w:szCs w:val="24"/>
+              </w:rPr>
+              <w:t>{</w:t>
+            </w:r>
+            <w:proofErr w:type="gramStart"/>
+            <w:r>
+              <w:rPr>
+                <w:b/>
+                <w:sz w:val="24"/>
+                <w:szCs w:val="24"/>
+              </w:rPr>
+              <w:t>post</w:t>
+            </w:r>
+            <w:proofErr w:type="gramEnd"/>
+            <w:r>
+              <w:rPr>
+                <w:b/>
+                <w:sz w:val="24"/>
+                <w:szCs w:val="24"/>
+              </w:rPr>
+              <w:t xml:space="preserve">: </w:t>
+            </w:r>
+            <w:proofErr w:type="spellStart"/>
+            <w:r>
+              <w:rPr>
+                <w:sz w:val="24"/>
+                <w:szCs w:val="24"/>
+              </w:rPr>
+              <w:t>Null</w:t>
+            </w:r>
+            <w:proofErr w:type="spellEnd"/>
+            <w:r>
+              <w:rPr>
+                <w:sz w:val="24"/>
+                <w:szCs w:val="24"/>
+              </w:rPr>
+              <w:t xml:space="preserve"> si el árbol está vacío, de lo contrario el árbol se rota.</w:t>
+            </w:r>
+            <w:r>
+              <w:rPr>
+                <w:b/>
+                <w:sz w:val="24"/>
+                <w:szCs w:val="24"/>
+              </w:rPr>
+              <w:t>}</w:t>
+            </w:r>
+          </w:p>
+          <w:p>
+            <w:pPr>
+              <w:widowControl w:val="0"/>
+              <w:pBdr>
+                <w:top w:val="nil"/>
+                <w:left w:val="nil"/>
+                <w:bottom w:val="nil"/>
+                <w:right w:val="nil"/>
+                <w:between w:val="nil"/>
+              </w:pBdr>
+              <w:spacing w:line="240" w:lineRule="auto"/>
+              <w:rPr>
+                <w:b/>
+                <w:sz w:val="24"/>
+                <w:szCs w:val="24"/>
+              </w:rPr>
+            </w:pPr>
+          </w:p>
+          <w:p>
+            <w:pPr>
+              <w:widowControl w:val="0"/>
+              <w:spacing w:line="240" w:lineRule="auto"/>
+              <w:rPr>
+                <w:b/>
+                <w:sz w:val="24"/>
+                <w:szCs w:val="24"/>
+              </w:rPr>
+            </w:pPr>
+            <w:proofErr w:type="spellStart"/>
+            <w:r>
+              <w:rPr>
+                <w:b/>
+                <w:sz w:val="24"/>
+                <w:szCs w:val="24"/>
+              </w:rPr>
+              <w:t>RightRotate</w:t>
+            </w:r>
+            <w:proofErr w:type="spellEnd"/>
+            <w:r>
+              <w:rPr>
+                <w:b/>
+                <w:sz w:val="24"/>
+                <w:szCs w:val="24"/>
+              </w:rPr>
+              <w:t>()</w:t>
+            </w:r>
+          </w:p>
+          <w:p>
+            <w:pPr>
+              <w:widowControl w:val="0"/>
+              <w:pBdr>
+                <w:top w:val="nil"/>
+                <w:left w:val="nil"/>
+                <w:bottom w:val="nil"/>
+                <w:right w:val="nil"/>
+                <w:between w:val="nil"/>
+              </w:pBdr>
+              <w:spacing w:line="240" w:lineRule="auto"/>
+              <w:rPr>
+                <w:b/>
+                <w:sz w:val="24"/>
+                <w:szCs w:val="24"/>
+              </w:rPr>
+            </w:pPr>
+            <w:r>
+              <w:rPr>
+                <w:b/>
+                <w:sz w:val="24"/>
+                <w:szCs w:val="24"/>
+              </w:rPr>
+              <w:t>“</w:t>
+            </w:r>
+            <w:r>
+              <w:rPr>
+                <w:sz w:val="24"/>
+                <w:szCs w:val="24"/>
+              </w:rPr>
+              <w:t>Retorna el árbol rotado hacia la derecha, a partir de un nodo dado</w:t>
+            </w:r>
+            <w:r>
+              <w:rPr>
+                <w:b/>
+                <w:sz w:val="24"/>
+                <w:szCs w:val="24"/>
+              </w:rPr>
+              <w:t>.”</w:t>
+            </w:r>
+          </w:p>
+          <w:p>
+            <w:pPr>
+              <w:widowControl w:val="0"/>
+              <w:spacing w:line="240" w:lineRule="auto"/>
+              <w:rPr>
+                <w:b/>
+                <w:sz w:val="24"/>
+                <w:szCs w:val="24"/>
+              </w:rPr>
+            </w:pPr>
+            <w:r>
+              <w:rPr>
+                <w:b/>
+                <w:sz w:val="24"/>
+                <w:szCs w:val="24"/>
+              </w:rPr>
+              <w:t xml:space="preserve">{pre: </w:t>
+            </w:r>
+            <w:r>
+              <w:rPr>
+                <w:sz w:val="24"/>
+                <w:szCs w:val="24"/>
+              </w:rPr>
+              <w:t>El nodo dado debe encontrarse en el árbo</w:t>
+            </w:r>
+            <w:r>
+              <w:rPr>
+                <w:b/>
+                <w:sz w:val="24"/>
+                <w:szCs w:val="24"/>
+              </w:rPr>
+              <w:t>l}</w:t>
+            </w:r>
+          </w:p>
+          <w:p>
+            <w:pPr>
+              <w:widowControl w:val="0"/>
+              <w:spacing w:line="240" w:lineRule="auto"/>
+              <w:rPr>
+                <w:b/>
+                <w:sz w:val="24"/>
+                <w:szCs w:val="24"/>
+              </w:rPr>
+            </w:pPr>
+            <w:r>
+              <w:rPr>
+                <w:b/>
+                <w:sz w:val="24"/>
+                <w:szCs w:val="24"/>
+              </w:rPr>
+              <w:t>{</w:t>
+            </w:r>
+            <w:proofErr w:type="gramStart"/>
+            <w:r>
+              <w:rPr>
+                <w:b/>
+                <w:sz w:val="24"/>
+                <w:szCs w:val="24"/>
+              </w:rPr>
+              <w:t>post</w:t>
+            </w:r>
+            <w:proofErr w:type="gramEnd"/>
+            <w:r>
+              <w:rPr>
+                <w:b/>
+                <w:sz w:val="24"/>
+                <w:szCs w:val="24"/>
+              </w:rPr>
+              <w:t xml:space="preserve">: </w:t>
+            </w:r>
+            <w:proofErr w:type="spellStart"/>
+            <w:r>
+              <w:rPr>
+                <w:sz w:val="24"/>
+                <w:szCs w:val="24"/>
+              </w:rPr>
+              <w:t>Null</w:t>
+            </w:r>
+            <w:proofErr w:type="spellEnd"/>
+            <w:r>
+              <w:rPr>
+                <w:sz w:val="24"/>
+                <w:szCs w:val="24"/>
+              </w:rPr>
+              <w:t xml:space="preserve"> si el árbol está vacío, de lo contrario el árbol se rota.</w:t>
+            </w:r>
+            <w:r>
+              <w:rPr>
+                <w:b/>
+                <w:sz w:val="24"/>
+                <w:szCs w:val="24"/>
+              </w:rPr>
+              <w:t>}</w:t>
+            </w:r>
+          </w:p>
+          <w:p>
+            <w:pPr>
+              <w:rPr>
+                <w:b/>
+                <w:color w:val="000000"/>
+              </w:rPr>
+            </w:pPr>
+          </w:p>
+          <w:p>
+            <w:pPr>
+              <w:rPr>
+                <w:b/>
+                <w:color w:val="000000"/>
+              </w:rPr>
+            </w:pPr>
+            <w:proofErr w:type="spellStart"/>
+            <w:r>
+              <w:rPr>
+                <w:b/>
+                <w:color w:val="000000"/>
+              </w:rPr>
+              <w:t>isRoot</w:t>
+            </w:r>
+            <w:proofErr w:type="spellEnd"/>
+            <w:r>
+              <w:rPr>
+                <w:b/>
+                <w:color w:val="000000"/>
+              </w:rPr>
+              <w:t xml:space="preserve">() </w:t>
+            </w:r>
+          </w:p>
+          <w:p>
+            <w:pPr>
+              <w:rPr>
+                <w:color w:val="000000"/>
+                <w:sz w:val="24"/>
+              </w:rPr>
+            </w:pPr>
+            <w:r>
+              <w:rPr>
+                <w:color w:val="000000"/>
+                <w:sz w:val="24"/>
+              </w:rPr>
+              <w:t xml:space="preserve">“Verifica si un nodo es </w:t>
+            </w:r>
+            <w:proofErr w:type="spellStart"/>
+            <w:r>
+              <w:rPr>
+                <w:color w:val="000000"/>
+                <w:sz w:val="24"/>
+              </w:rPr>
+              <w:t>raiz</w:t>
+            </w:r>
+            <w:proofErr w:type="spellEnd"/>
+            <w:r>
+              <w:rPr>
+                <w:color w:val="000000"/>
+                <w:sz w:val="24"/>
+              </w:rPr>
+              <w:t>.”</w:t>
+            </w:r>
+          </w:p>
+          <w:p>
+            <w:pPr>
+              <w:widowControl w:val="0"/>
+              <w:spacing w:line="240" w:lineRule="auto"/>
+              <w:rPr>
+                <w:b/>
+                <w:sz w:val="24"/>
+                <w:szCs w:val="24"/>
+              </w:rPr>
+            </w:pPr>
+            <w:r>
+              <w:rPr>
+                <w:b/>
+                <w:sz w:val="24"/>
+                <w:szCs w:val="24"/>
+              </w:rPr>
+              <w:t xml:space="preserve">{pre: </w:t>
+            </w:r>
+            <w:r>
+              <w:rPr>
+                <w:sz w:val="24"/>
+                <w:szCs w:val="24"/>
+              </w:rPr>
+              <w:t>El nodo dado debe encontrarse en el árbo</w:t>
+            </w:r>
+            <w:r>
+              <w:rPr>
+                <w:b/>
+                <w:sz w:val="24"/>
+                <w:szCs w:val="24"/>
+              </w:rPr>
+              <w:t>l}</w:t>
+            </w:r>
+          </w:p>
+          <w:p>
+            <w:pPr>
+              <w:widowControl w:val="0"/>
+              <w:spacing w:line="240" w:lineRule="auto"/>
+              <w:rPr>
+                <w:b/>
+                <w:sz w:val="24"/>
+                <w:szCs w:val="24"/>
+              </w:rPr>
+            </w:pPr>
+            <w:r>
+              <w:rPr>
+                <w:b/>
+                <w:sz w:val="24"/>
+                <w:szCs w:val="24"/>
+              </w:rPr>
+              <w:t>{</w:t>
+            </w:r>
+            <w:proofErr w:type="gramStart"/>
+            <w:r>
+              <w:rPr>
+                <w:b/>
+                <w:sz w:val="24"/>
+                <w:szCs w:val="24"/>
+              </w:rPr>
+              <w:t>post</w:t>
+            </w:r>
+            <w:proofErr w:type="gramEnd"/>
+            <w:r>
+              <w:rPr>
+                <w:b/>
+                <w:sz w:val="24"/>
+                <w:szCs w:val="24"/>
+              </w:rPr>
+              <w:t xml:space="preserve">: </w:t>
+            </w:r>
+            <w:proofErr w:type="spellStart"/>
+            <w:r>
+              <w:rPr>
+                <w:sz w:val="24"/>
+                <w:szCs w:val="24"/>
+              </w:rPr>
+              <w:t>Null</w:t>
+            </w:r>
+            <w:proofErr w:type="spellEnd"/>
+            <w:r>
+              <w:rPr>
+                <w:sz w:val="24"/>
+                <w:szCs w:val="24"/>
+              </w:rPr>
+              <w:t xml:space="preserve"> si el árbol está vacío, de lo contrario el árbol se rota.</w:t>
+            </w:r>
+            <w:r>
+              <w:rPr>
+                <w:b/>
+                <w:sz w:val="24"/>
+                <w:szCs w:val="24"/>
+              </w:rPr>
+              <w:t>}</w:t>
+            </w:r>
+          </w:p>
+          <w:p>
+            <w:pPr>
+              <w:rPr>
+                <w:sz w:val="24"/>
+              </w:rPr>
+            </w:pPr>
+          </w:p>
+          <w:p>
+            <w:pPr>
+              <w:rPr>
+                <w:b/>
+                <w:color w:val="000000"/>
+              </w:rPr>
+            </w:pPr>
+            <w:proofErr w:type="spellStart"/>
+            <w:r>
+              <w:rPr>
+                <w:b/>
+                <w:color w:val="000000"/>
+              </w:rPr>
+              <w:t>Add</w:t>
+            </w:r>
+            <w:proofErr w:type="spellEnd"/>
+            <w:r>
+              <w:rPr>
+                <w:b/>
+                <w:color w:val="000000"/>
+              </w:rPr>
+              <w:t xml:space="preserve">() </w:t>
+            </w:r>
+          </w:p>
+          <w:p>
+            <w:pPr>
+              <w:rPr>
+                <w:color w:val="000000"/>
+              </w:rPr>
+            </w:pPr>
+            <w:r>
+              <w:rPr>
+                <w:color w:val="000000"/>
+              </w:rPr>
+              <w:t>“Agrega un nodo al árbol AVL”</w:t>
+            </w:r>
+          </w:p>
+          <w:p>
+            <w:pPr>
+              <w:widowControl w:val="0"/>
+              <w:spacing w:line="240" w:lineRule="auto"/>
+              <w:rPr>
+                <w:b/>
+                <w:sz w:val="24"/>
+                <w:szCs w:val="24"/>
+              </w:rPr>
+            </w:pPr>
+            <w:r>
+              <w:rPr>
+                <w:b/>
+                <w:sz w:val="24"/>
+                <w:szCs w:val="24"/>
+              </w:rPr>
+              <w:t>{pre: }</w:t>
+            </w:r>
+          </w:p>
+          <w:p>
+            <w:pPr>
+              <w:widowControl w:val="0"/>
+              <w:spacing w:line="240" w:lineRule="auto"/>
+              <w:rPr>
+                <w:b/>
+                <w:sz w:val="24"/>
+                <w:szCs w:val="24"/>
+              </w:rPr>
+            </w:pPr>
+            <w:r>
+              <w:rPr>
+                <w:b/>
+                <w:sz w:val="24"/>
+                <w:szCs w:val="24"/>
+              </w:rPr>
+              <w:t>{</w:t>
+            </w:r>
+            <w:proofErr w:type="gramStart"/>
+            <w:r>
+              <w:rPr>
+                <w:b/>
+                <w:sz w:val="24"/>
+                <w:szCs w:val="24"/>
+              </w:rPr>
+              <w:t>post</w:t>
+            </w:r>
+            <w:proofErr w:type="gramEnd"/>
+            <w:r>
+              <w:rPr>
+                <w:b/>
+                <w:sz w:val="24"/>
+                <w:szCs w:val="24"/>
+              </w:rPr>
+              <w:t xml:space="preserve">: </w:t>
+            </w:r>
+            <w:r>
+              <w:rPr>
+                <w:sz w:val="24"/>
+                <w:szCs w:val="24"/>
+              </w:rPr>
+              <w:t>El árbol AVL con el nodo agregado y balanceado</w:t>
+            </w:r>
+            <w:r>
+              <w:rPr>
+                <w:sz w:val="24"/>
+                <w:szCs w:val="24"/>
+              </w:rPr>
+              <w:t>.</w:t>
+            </w:r>
+            <w:r>
+              <w:rPr>
+                <w:b/>
+                <w:sz w:val="24"/>
+                <w:szCs w:val="24"/>
+              </w:rPr>
+              <w:t>}</w:t>
+            </w:r>
+          </w:p>
+          <w:p/>
+          <w:p>
+            <w:pPr>
+              <w:rPr>
+                <w:b/>
+                <w:color w:val="000000"/>
+              </w:rPr>
+            </w:pPr>
+            <w:proofErr w:type="spellStart"/>
+            <w:r>
+              <w:rPr>
+                <w:b/>
+                <w:color w:val="000000"/>
+              </w:rPr>
+              <w:t>Higher</w:t>
+            </w:r>
+            <w:proofErr w:type="spellEnd"/>
+            <w:r>
+              <w:rPr>
+                <w:b/>
+                <w:color w:val="000000"/>
+              </w:rPr>
+              <w:t xml:space="preserve">() </w:t>
+            </w:r>
+          </w:p>
+          <w:p>
+            <w:pPr>
+              <w:rPr>
+                <w:color w:val="000000"/>
+              </w:rPr>
+            </w:pPr>
+            <w:r>
+              <w:rPr>
+                <w:color w:val="000000"/>
+              </w:rPr>
+              <w:t>“Retorna la altura del árbol AVL”</w:t>
+            </w:r>
+          </w:p>
+          <w:p>
+            <w:pPr>
+              <w:widowControl w:val="0"/>
+              <w:spacing w:line="240" w:lineRule="auto"/>
+              <w:rPr>
+                <w:sz w:val="24"/>
+                <w:szCs w:val="24"/>
+              </w:rPr>
+            </w:pPr>
+            <w:r>
+              <w:rPr>
+                <w:b/>
+                <w:sz w:val="24"/>
+                <w:szCs w:val="24"/>
+              </w:rPr>
+              <w:t xml:space="preserve">{pre: </w:t>
+            </w:r>
+            <w:r>
+              <w:rPr>
+                <w:b/>
+                <w:sz w:val="24"/>
+                <w:szCs w:val="24"/>
+              </w:rPr>
+              <w:t>}</w:t>
+            </w:r>
+          </w:p>
+          <w:p>
+            <w:pPr>
+              <w:widowControl w:val="0"/>
+              <w:spacing w:line="240" w:lineRule="auto"/>
+              <w:rPr>
+                <w:b/>
+                <w:sz w:val="24"/>
+                <w:szCs w:val="24"/>
+              </w:rPr>
+            </w:pPr>
+            <w:r>
+              <w:rPr>
+                <w:b/>
+                <w:sz w:val="24"/>
+                <w:szCs w:val="24"/>
+              </w:rPr>
+              <w:t xml:space="preserve">{post: </w:t>
+            </w:r>
+            <w:r>
+              <w:rPr>
+                <w:sz w:val="24"/>
+                <w:szCs w:val="24"/>
+              </w:rPr>
+              <w:t>El valor de la altura del árbol.</w:t>
+            </w:r>
+            <w:r>
+              <w:rPr>
+                <w:b/>
+                <w:sz w:val="24"/>
+                <w:szCs w:val="24"/>
+              </w:rPr>
+              <w:t>}</w:t>
+            </w:r>
+          </w:p>
+          <w:p/>
+          <w:p>
+            <w:pPr>
+              <w:rPr>
+                <w:color w:val="000000"/>
+              </w:rPr>
+            </w:pPr>
+            <w:proofErr w:type="spellStart"/>
+            <w:r>
+              <w:rPr>
+                <w:b/>
+                <w:color w:val="000000"/>
+              </w:rPr>
+              <w:t>Weight</w:t>
+            </w:r>
+            <w:proofErr w:type="spellEnd"/>
+            <w:r>
+              <w:rPr>
+                <w:b/>
+                <w:color w:val="000000"/>
+              </w:rPr>
+              <w:t>()</w:t>
+            </w:r>
+            <w:r>
+              <w:rPr>
+                <w:color w:val="000000"/>
+              </w:rPr>
+              <w:t xml:space="preserve"> </w:t>
+            </w:r>
+          </w:p>
+          <w:p>
+            <w:pPr>
+              <w:rPr>
+                <w:color w:val="000000"/>
+              </w:rPr>
+            </w:pPr>
+            <w:r>
+              <w:rPr>
+                <w:color w:val="000000"/>
+              </w:rPr>
+              <w:t>“Retorna el peso de un nodo”</w:t>
+            </w:r>
+          </w:p>
+          <w:p>
+            <w:pPr>
+              <w:widowControl w:val="0"/>
+              <w:spacing w:line="240" w:lineRule="auto"/>
+              <w:rPr>
+                <w:sz w:val="24"/>
+                <w:szCs w:val="24"/>
+              </w:rPr>
+            </w:pPr>
+            <w:r>
+              <w:rPr>
+                <w:b/>
+                <w:sz w:val="24"/>
+                <w:szCs w:val="24"/>
+              </w:rPr>
+              <w:t>{</w:t>
+            </w:r>
+            <w:proofErr w:type="gramStart"/>
+            <w:r>
+              <w:rPr>
+                <w:b/>
+                <w:sz w:val="24"/>
+                <w:szCs w:val="24"/>
+              </w:rPr>
+              <w:t>pre</w:t>
+            </w:r>
+            <w:proofErr w:type="gramEnd"/>
+            <w:r>
+              <w:rPr>
+                <w:b/>
+                <w:sz w:val="24"/>
+                <w:szCs w:val="24"/>
+              </w:rPr>
+              <w:t xml:space="preserve">: </w:t>
+            </w:r>
+            <w:r>
+              <w:rPr>
+                <w:sz w:val="24"/>
+                <w:szCs w:val="24"/>
+              </w:rPr>
+              <w:t>El árbol no está vacío.</w:t>
+            </w:r>
+            <w:r>
+              <w:rPr>
+                <w:b/>
+                <w:sz w:val="24"/>
+                <w:szCs w:val="24"/>
+              </w:rPr>
+              <w:t>}</w:t>
+            </w:r>
+          </w:p>
+          <w:p>
+            <w:pPr>
+              <w:widowControl w:val="0"/>
+              <w:spacing w:line="240" w:lineRule="auto"/>
+              <w:rPr>
+                <w:b/>
+                <w:sz w:val="24"/>
+                <w:szCs w:val="24"/>
+              </w:rPr>
+            </w:pPr>
+            <w:r>
+              <w:rPr>
+                <w:b/>
+                <w:sz w:val="24"/>
+                <w:szCs w:val="24"/>
+              </w:rPr>
+              <w:t xml:space="preserve">{post: </w:t>
+            </w:r>
+            <w:r>
+              <w:rPr>
+                <w:sz w:val="24"/>
+                <w:szCs w:val="24"/>
+              </w:rPr>
+              <w:t>El peso del nodo ingresado</w:t>
+            </w:r>
+            <w:r>
+              <w:rPr>
+                <w:sz w:val="24"/>
+                <w:szCs w:val="24"/>
+              </w:rPr>
+              <w:t>.</w:t>
+            </w:r>
+            <w:r>
+              <w:rPr>
+                <w:b/>
+                <w:sz w:val="24"/>
+                <w:szCs w:val="24"/>
+              </w:rPr>
+              <w:t>}</w:t>
+            </w:r>
+          </w:p>
+          <w:p/>
+          <w:p>
+            <w:pPr>
+              <w:pStyle w:val="NormalWeb"/>
+              <w:spacing w:before="0" w:beforeAutospacing="0" w:after="0" w:afterAutospacing="0"/>
+              <w:rPr>
+                <w:b/>
+              </w:rPr>
+            </w:pPr>
+          </w:p>
+          <w:p>
+            <w:pPr>
+              <w:widowControl w:val="0"/>
+              <w:pBdr>
+                <w:top w:val="nil"/>
+                <w:left w:val="nil"/>
+                <w:bottom w:val="nil"/>
+                <w:right w:val="nil"/>
+                <w:between w:val="nil"/>
+              </w:pBdr>
+              <w:spacing w:line="240" w:lineRule="auto"/>
+              <w:rPr>
+                <w:b/>
+                <w:sz w:val="24"/>
+                <w:szCs w:val="24"/>
+              </w:rPr>
+            </w:pPr>
           </w:p>
         </w:tc>
       </w:tr>
@@ -3403,157 +4284,20 @@
     </w:p>
     <w:p>
       <w:pPr>
-        <w:spacing w:line="240" w:lineRule="auto"/>
-        <w:jc w:val="both"/>
-        <w:rPr>
-          <w:b/>
-          <w:sz w:val="24"/>
-          <w:szCs w:val="24"/>
-        </w:rPr>
-      </w:pPr>
-    </w:p>
-    <w:p>
-      <w:pPr>
-        <w:spacing w:line="240" w:lineRule="auto"/>
-        <w:jc w:val="both"/>
-        <w:rPr>
-          <w:b/>
-          <w:sz w:val="24"/>
-          <w:szCs w:val="24"/>
-        </w:rPr>
-      </w:pPr>
-    </w:p>
-    <w:p>
-      <w:pPr>
-        <w:spacing w:line="240" w:lineRule="auto"/>
-        <w:jc w:val="both"/>
-        <w:rPr>
-          <w:b/>
-          <w:sz w:val="24"/>
-          <w:szCs w:val="24"/>
-        </w:rPr>
-      </w:pPr>
-    </w:p>
-    <w:p>
-      <w:pPr>
-        <w:spacing w:line="240" w:lineRule="auto"/>
-        <w:jc w:val="both"/>
-        <w:rPr>
-          <w:b/>
-          <w:sz w:val="24"/>
-          <w:szCs w:val="24"/>
-        </w:rPr>
-      </w:pPr>
-    </w:p>
-    <w:p>
-      <w:pPr>
-        <w:spacing w:line="240" w:lineRule="auto"/>
-        <w:jc w:val="both"/>
-        <w:rPr>
-          <w:b/>
-          <w:sz w:val="24"/>
-          <w:szCs w:val="24"/>
-        </w:rPr>
-      </w:pPr>
-    </w:p>
-    <w:p>
-      <w:pPr>
-        <w:spacing w:line="240" w:lineRule="auto"/>
-        <w:jc w:val="both"/>
-        <w:rPr>
-          <w:b/>
-          <w:sz w:val="24"/>
-          <w:szCs w:val="24"/>
-        </w:rPr>
-      </w:pPr>
-    </w:p>
-    <w:p>
-      <w:pPr>
-        <w:spacing w:line="240" w:lineRule="auto"/>
-        <w:jc w:val="both"/>
-        <w:rPr>
-          <w:b/>
-          <w:sz w:val="24"/>
-          <w:szCs w:val="24"/>
-        </w:rPr>
-      </w:pPr>
-    </w:p>
-    <w:p>
-      <w:pPr>
-        <w:spacing w:line="240" w:lineRule="auto"/>
-        <w:jc w:val="both"/>
-        <w:rPr>
-          <w:b/>
-          <w:sz w:val="24"/>
-          <w:szCs w:val="24"/>
-        </w:rPr>
-      </w:pPr>
-    </w:p>
-    <w:p>
-      <w:pPr>
-        <w:spacing w:line="240" w:lineRule="auto"/>
-        <w:jc w:val="both"/>
-        <w:rPr>
-          <w:b/>
-          <w:sz w:val="24"/>
-          <w:szCs w:val="24"/>
-        </w:rPr>
-      </w:pPr>
-    </w:p>
-    <w:p>
-      <w:pPr>
-        <w:spacing w:line="240" w:lineRule="auto"/>
-        <w:jc w:val="both"/>
-        <w:rPr>
-          <w:b/>
-          <w:sz w:val="24"/>
-          <w:szCs w:val="24"/>
-        </w:rPr>
-      </w:pPr>
-    </w:p>
-    <w:p>
-      <w:pPr>
-        <w:spacing w:line="240" w:lineRule="auto"/>
-        <w:jc w:val="both"/>
-        <w:rPr>
-          <w:b/>
-          <w:sz w:val="24"/>
-          <w:szCs w:val="24"/>
-        </w:rPr>
-      </w:pPr>
-    </w:p>
-    <w:p>
-      <w:pPr>
-        <w:spacing w:line="240" w:lineRule="auto"/>
-        <w:jc w:val="both"/>
-        <w:rPr>
-          <w:b/>
-          <w:sz w:val="24"/>
-          <w:szCs w:val="24"/>
-        </w:rPr>
-      </w:pPr>
-    </w:p>
-    <w:p>
-      <w:pPr>
-        <w:spacing w:line="240" w:lineRule="auto"/>
-        <w:jc w:val="both"/>
-        <w:rPr>
-          <w:b/>
-          <w:sz w:val="24"/>
-          <w:szCs w:val="24"/>
-        </w:rPr>
-      </w:pPr>
-    </w:p>
-    <w:p>
-      <w:pPr>
-        <w:spacing w:line="240" w:lineRule="auto"/>
-        <w:jc w:val="both"/>
-        <w:rPr>
-          <w:b/>
-          <w:sz w:val="24"/>
-          <w:szCs w:val="24"/>
-        </w:rPr>
-      </w:pPr>
+        <w:rPr>
+          <w:b/>
+          <w:sz w:val="24"/>
+          <w:szCs w:val="24"/>
+        </w:rPr>
+      </w:pPr>
+      <w:r>
+        <w:rPr>
+          <w:b/>
+          <w:sz w:val="24"/>
+          <w:szCs w:val="24"/>
+        </w:rPr>
+        <w:br w:type="page"/>
+      </w:r>
     </w:p>
     <w:p>
       <w:pPr>
@@ -4570,26 +5314,7 @@
                 <w:sz w:val="24"/>
                 <w:szCs w:val="24"/>
               </w:rPr>
-              <w:lastRenderedPageBreak/>
-              <w:t>{</w:t>
-            </w:r>
-            <w:proofErr w:type="gramStart"/>
-            <w:r>
-              <w:rPr>
-                <w:b/>
-                <w:sz w:val="24"/>
-                <w:szCs w:val="24"/>
-              </w:rPr>
-              <w:t>post</w:t>
-            </w:r>
-            <w:proofErr w:type="gramEnd"/>
-            <w:r>
-              <w:rPr>
-                <w:b/>
-                <w:sz w:val="24"/>
-                <w:szCs w:val="24"/>
-              </w:rPr>
-              <w:t xml:space="preserve">: </w:t>
+              <w:t xml:space="preserve">{post: </w:t>
             </w:r>
             <w:proofErr w:type="spellStart"/>
             <w:r>
@@ -5117,25 +5842,7 @@
                 <w:sz w:val="24"/>
                 <w:szCs w:val="24"/>
               </w:rPr>
-              <w:t>{</w:t>
-            </w:r>
-            <w:proofErr w:type="gramStart"/>
-            <w:r>
-              <w:rPr>
-                <w:b/>
-                <w:sz w:val="24"/>
-                <w:szCs w:val="24"/>
-              </w:rPr>
-              <w:t>post</w:t>
-            </w:r>
-            <w:proofErr w:type="gramEnd"/>
-            <w:r>
-              <w:rPr>
-                <w:b/>
-                <w:sz w:val="24"/>
-                <w:szCs w:val="24"/>
-              </w:rPr>
-              <w:t xml:space="preserve">: </w:t>
+              <w:t xml:space="preserve">{post: </w:t>
             </w:r>
             <w:r>
               <w:rPr>
@@ -5690,23 +6397,7 @@
           <w:sz w:val="24"/>
           <w:szCs w:val="24"/>
         </w:rPr>
-        <w:t xml:space="preserve">Estos son los principios por los cuales serán </w:t>
-      </w:r>
-      <w:proofErr w:type="gramStart"/>
-      <w:r>
-        <w:rPr>
-          <w:sz w:val="24"/>
-          <w:szCs w:val="24"/>
-        </w:rPr>
-        <w:t>evaluadas</w:t>
-      </w:r>
-      <w:proofErr w:type="gramEnd"/>
-      <w:r>
-        <w:rPr>
-          <w:sz w:val="24"/>
-          <w:szCs w:val="24"/>
-        </w:rPr>
-        <w:t xml:space="preserve"> las ideas y donde escogeremos las apropiadas para el desarrollo de la solución del problema de forma definitiva.</w:t>
+        <w:t>Estos son los principios por los cuales serán evaluadas las ideas y donde escogeremos las apropiadas para el desarrollo de la solución del problema de forma definitiva.</w:t>
       </w:r>
     </w:p>
     <w:p>
@@ -6383,7 +7074,6 @@
                 <w:sz w:val="24"/>
                 <w:szCs w:val="24"/>
               </w:rPr>
-              <w:lastRenderedPageBreak/>
               <w:t xml:space="preserve">Alternativas 5: </w:t>
             </w:r>
             <w:r>
@@ -6996,6 +7686,17 @@
         </w:rPr>
         <w:t xml:space="preserve"> alternativas 1 y 5 deben ser escogidas ya que tuvieron mayor puntuación dados los criterios de evaluación.</w:t>
       </w:r>
+    </w:p>
+    <w:p>
+      <w:pPr>
+        <w:spacing w:line="240" w:lineRule="auto"/>
+        <w:jc w:val="both"/>
+        <w:rPr>
+          <w:b/>
+          <w:sz w:val="24"/>
+          <w:szCs w:val="24"/>
+        </w:rPr>
+      </w:pPr>
     </w:p>
     <w:p>
       <w:pPr>

</xml_diff>

<commit_message>
test cases are already implemented and designed.
</commit_message>
<xml_diff>
--- a/Laboratorio3_AED_dcd/Documents/Método de la ingeniería - Laboratorio3.docx
+++ b/Laboratorio3_AED_dcd/Documents/Método de la ingeniería - Laboratorio3.docx
@@ -355,6 +355,144 @@
           <w:szCs w:val="24"/>
         </w:rPr>
       </w:pPr>
+      <w:r>
+        <w:rPr>
+          <w:b/>
+          <w:sz w:val="24"/>
+          <w:szCs w:val="24"/>
+        </w:rPr>
+        <w:t xml:space="preserve">R2 : </w:t>
+      </w:r>
+      <w:r>
+        <w:rPr>
+          <w:sz w:val="24"/>
+          <w:szCs w:val="24"/>
+        </w:rPr>
+        <w:t>Requiere consultar el precio más bajo de una acción o mercado de divisas en un rango de tiempo, dada una fecha inicial y una fecha final.</w:t>
+      </w:r>
+    </w:p>
+    <w:p>
+      <w:pPr>
+        <w:spacing w:line="240" w:lineRule="auto"/>
+        <w:jc w:val="both"/>
+        <w:rPr>
+          <w:sz w:val="24"/>
+          <w:szCs w:val="24"/>
+        </w:rPr>
+      </w:pPr>
+    </w:p>
+    <w:p>
+      <w:pPr>
+        <w:spacing w:line="240" w:lineRule="auto"/>
+        <w:jc w:val="both"/>
+        <w:rPr>
+          <w:b/>
+          <w:sz w:val="24"/>
+          <w:szCs w:val="24"/>
+        </w:rPr>
+      </w:pPr>
+    </w:p>
+    <w:p>
+      <w:pPr>
+        <w:spacing w:line="240" w:lineRule="auto"/>
+        <w:jc w:val="both"/>
+        <w:rPr>
+          <w:sz w:val="24"/>
+          <w:szCs w:val="24"/>
+        </w:rPr>
+      </w:pPr>
+      <w:r>
+        <w:rPr>
+          <w:b/>
+          <w:sz w:val="24"/>
+          <w:szCs w:val="24"/>
+        </w:rPr>
+        <w:t xml:space="preserve">R3 : </w:t>
+      </w:r>
+      <w:r>
+        <w:rPr>
+          <w:sz w:val="24"/>
+          <w:szCs w:val="24"/>
+        </w:rPr>
+        <w:t>Requiere consultar el periodo de tiempo donde una acción / mercado de divisas tuvo su mayor crecimiento.</w:t>
+      </w:r>
+    </w:p>
+    <w:p>
+      <w:pPr>
+        <w:spacing w:line="240" w:lineRule="auto"/>
+        <w:jc w:val="both"/>
+        <w:rPr>
+          <w:sz w:val="24"/>
+          <w:szCs w:val="24"/>
+        </w:rPr>
+      </w:pPr>
+    </w:p>
+    <w:p>
+      <w:pPr>
+        <w:spacing w:line="240" w:lineRule="auto"/>
+        <w:jc w:val="both"/>
+        <w:rPr>
+          <w:b/>
+          <w:sz w:val="24"/>
+          <w:szCs w:val="24"/>
+        </w:rPr>
+      </w:pPr>
+    </w:p>
+    <w:p>
+      <w:pPr>
+        <w:spacing w:line="240" w:lineRule="auto"/>
+        <w:jc w:val="both"/>
+        <w:rPr>
+          <w:sz w:val="24"/>
+          <w:szCs w:val="24"/>
+        </w:rPr>
+      </w:pPr>
+      <w:r>
+        <w:rPr>
+          <w:b/>
+          <w:sz w:val="24"/>
+          <w:szCs w:val="24"/>
+        </w:rPr>
+        <w:t xml:space="preserve">R4 : </w:t>
+      </w:r>
+      <w:r>
+        <w:rPr>
+          <w:sz w:val="24"/>
+          <w:szCs w:val="24"/>
+        </w:rPr>
+        <w:t>Requiere mostrar una gráfica del estado de los precios de una acción/mercado de divisas, en la que debe ser posible agregar como máximo 3 acciones/mercado de divisas , donde cada indicador deberá tener un color diferente.</w:t>
+      </w:r>
+    </w:p>
+    <w:p>
+      <w:pPr>
+        <w:spacing w:line="240" w:lineRule="auto"/>
+        <w:jc w:val="both"/>
+        <w:rPr>
+          <w:sz w:val="24"/>
+          <w:szCs w:val="24"/>
+        </w:rPr>
+      </w:pPr>
+    </w:p>
+    <w:p>
+      <w:pPr>
+        <w:spacing w:line="240" w:lineRule="auto"/>
+        <w:jc w:val="both"/>
+        <w:rPr>
+          <w:b/>
+          <w:sz w:val="24"/>
+          <w:szCs w:val="24"/>
+        </w:rPr>
+      </w:pPr>
+    </w:p>
+    <w:p>
+      <w:pPr>
+        <w:spacing w:line="240" w:lineRule="auto"/>
+        <w:jc w:val="both"/>
+        <w:rPr>
+          <w:sz w:val="24"/>
+          <w:szCs w:val="24"/>
+        </w:rPr>
+      </w:pPr>
       <w:proofErr w:type="gramStart"/>
       <w:r>
         <w:rPr>
@@ -362,7 +500,7 @@
           <w:sz w:val="24"/>
           <w:szCs w:val="24"/>
         </w:rPr>
-        <w:t>R2 :</w:t>
+        <w:t>R5 :</w:t>
       </w:r>
       <w:proofErr w:type="gramEnd"/>
       <w:r>
@@ -378,25 +516,31 @@
           <w:sz w:val="24"/>
           <w:szCs w:val="24"/>
         </w:rPr>
-        <w:t>Requiere consultar el precio más bajo de una acción o mercado de divisas en un rango de tiempo, dada una fecha inicial y una fecha final.</w:t>
-      </w:r>
-    </w:p>
-    <w:p>
-      <w:pPr>
-        <w:spacing w:line="240" w:lineRule="auto"/>
-        <w:jc w:val="both"/>
-        <w:rPr>
-          <w:sz w:val="24"/>
-          <w:szCs w:val="24"/>
-        </w:rPr>
-      </w:pPr>
-    </w:p>
-    <w:p>
-      <w:pPr>
-        <w:spacing w:line="240" w:lineRule="auto"/>
-        <w:jc w:val="both"/>
-        <w:rPr>
-          <w:b/>
+        <w:t>Requiere visualizar cuáles acciones/mercados de divisas superar un valor en un rango de tiempo</w:t>
+      </w:r>
+      <w:r>
+        <w:rPr>
+          <w:sz w:val="24"/>
+          <w:szCs w:val="24"/>
+        </w:rPr>
+        <w:t>.</w:t>
+      </w:r>
+    </w:p>
+    <w:p>
+      <w:pPr>
+        <w:spacing w:line="240" w:lineRule="auto"/>
+        <w:jc w:val="both"/>
+        <w:rPr>
+          <w:sz w:val="24"/>
+          <w:szCs w:val="24"/>
+        </w:rPr>
+      </w:pPr>
+    </w:p>
+    <w:p>
+      <w:pPr>
+        <w:spacing w:line="240" w:lineRule="auto"/>
+        <w:jc w:val="both"/>
+        <w:rPr>
           <w:sz w:val="24"/>
           <w:szCs w:val="24"/>
         </w:rPr>
@@ -418,7 +562,7 @@
           <w:sz w:val="24"/>
           <w:szCs w:val="24"/>
         </w:rPr>
-        <w:t>R3 :</w:t>
+        <w:t>R6 :</w:t>
       </w:r>
       <w:proofErr w:type="gramEnd"/>
       <w:r>
@@ -434,250 +578,140 @@
           <w:sz w:val="24"/>
           <w:szCs w:val="24"/>
         </w:rPr>
-        <w:t>Requiere consultar el periodo de tiempo donde una acción / mercado de divisas tuvo su mayor crecimiento.</w:t>
-      </w:r>
-    </w:p>
-    <w:p>
-      <w:pPr>
-        <w:spacing w:line="240" w:lineRule="auto"/>
-        <w:jc w:val="both"/>
-        <w:rPr>
-          <w:sz w:val="24"/>
-          <w:szCs w:val="24"/>
-        </w:rPr>
-      </w:pPr>
-    </w:p>
-    <w:p>
-      <w:pPr>
-        <w:spacing w:line="240" w:lineRule="auto"/>
-        <w:jc w:val="both"/>
-        <w:rPr>
-          <w:b/>
-          <w:sz w:val="24"/>
-          <w:szCs w:val="24"/>
-        </w:rPr>
-      </w:pPr>
-    </w:p>
-    <w:p>
-      <w:pPr>
-        <w:spacing w:line="240" w:lineRule="auto"/>
-        <w:jc w:val="both"/>
-        <w:rPr>
-          <w:sz w:val="24"/>
-          <w:szCs w:val="24"/>
-        </w:rPr>
-      </w:pPr>
-      <w:proofErr w:type="gramStart"/>
-      <w:r>
-        <w:rPr>
-          <w:b/>
-          <w:sz w:val="24"/>
-          <w:szCs w:val="24"/>
-        </w:rPr>
-        <w:t>R4 :</w:t>
-      </w:r>
-      <w:proofErr w:type="gramEnd"/>
-      <w:r>
-        <w:rPr>
-          <w:b/>
-          <w:sz w:val="24"/>
+        <w:t xml:space="preserve">Requiere visualizar cuales son las 3 acciones/mercados de divisas que presentaron mayor crecimiento en un rango de tiempo </w:t>
+      </w:r>
+    </w:p>
+    <w:p>
+      <w:pPr>
+        <w:spacing w:line="240" w:lineRule="auto"/>
+        <w:jc w:val="both"/>
+        <w:rPr>
+          <w:sz w:val="24"/>
+          <w:szCs w:val="24"/>
+        </w:rPr>
+      </w:pPr>
+    </w:p>
+    <w:p>
+      <w:pPr>
+        <w:spacing w:line="240" w:lineRule="auto"/>
+        <w:jc w:val="both"/>
+        <w:rPr>
+          <w:sz w:val="24"/>
+          <w:szCs w:val="24"/>
+        </w:rPr>
+      </w:pPr>
+    </w:p>
+    <w:p>
+      <w:pPr>
+        <w:spacing w:line="240" w:lineRule="auto"/>
+        <w:jc w:val="both"/>
+        <w:rPr>
+          <w:sz w:val="24"/>
+          <w:szCs w:val="24"/>
+        </w:rPr>
+      </w:pPr>
+    </w:p>
+    <w:p>
+      <w:pPr>
+        <w:spacing w:line="240" w:lineRule="auto"/>
+        <w:jc w:val="both"/>
+        <w:rPr>
+          <w:sz w:val="24"/>
+          <w:szCs w:val="24"/>
+        </w:rPr>
+      </w:pPr>
+    </w:p>
+    <w:p>
+      <w:pPr>
+        <w:spacing w:line="240" w:lineRule="auto"/>
+        <w:jc w:val="both"/>
+        <w:rPr>
+          <w:sz w:val="24"/>
+          <w:szCs w:val="24"/>
+        </w:rPr>
+      </w:pPr>
+    </w:p>
+    <w:p>
+      <w:pPr>
+        <w:spacing w:line="240" w:lineRule="auto"/>
+        <w:jc w:val="both"/>
+        <w:rPr>
+          <w:b/>
+          <w:sz w:val="28"/>
+          <w:szCs w:val="24"/>
+        </w:rPr>
+      </w:pPr>
+      <w:r>
+        <w:rPr>
+          <w:b/>
+          <w:sz w:val="28"/>
+          <w:szCs w:val="24"/>
+        </w:rPr>
+        <w:t>F</w:t>
+      </w:r>
+      <w:r>
+        <w:rPr>
+          <w:b/>
+          <w:sz w:val="28"/>
+          <w:szCs w:val="24"/>
+        </w:rPr>
+        <w:t>ase</w:t>
+      </w:r>
+      <w:r>
+        <w:rPr>
+          <w:b/>
+          <w:sz w:val="28"/>
+          <w:szCs w:val="24"/>
+        </w:rPr>
+        <w:t xml:space="preserve"> 2</w:t>
+      </w:r>
+      <w:r>
+        <w:rPr>
+          <w:b/>
+          <w:sz w:val="28"/>
+          <w:szCs w:val="24"/>
+        </w:rPr>
+        <w:t>:</w:t>
+      </w:r>
+      <w:r>
+        <w:rPr>
+          <w:b/>
+          <w:sz w:val="28"/>
+          <w:szCs w:val="24"/>
+        </w:rPr>
+        <w:t xml:space="preserve"> R</w:t>
+      </w:r>
+      <w:r>
+        <w:rPr>
+          <w:b/>
+          <w:sz w:val="28"/>
+          <w:szCs w:val="24"/>
+        </w:rPr>
+        <w:t>ecopilación</w:t>
+      </w:r>
+      <w:r>
+        <w:rPr>
+          <w:b/>
+          <w:sz w:val="28"/>
           <w:szCs w:val="24"/>
         </w:rPr>
         <w:t xml:space="preserve"> </w:t>
       </w:r>
       <w:r>
         <w:rPr>
-          <w:sz w:val="24"/>
-          <w:szCs w:val="24"/>
-        </w:rPr>
-        <w:t>Requiere mostrar una gráfica del estado de los precios de una acción/mercado de divisas, en la que debe ser posible agregar como máximo 3 acciones/mercado de divisas , donde cada indicador deberá tener un color diferente.</w:t>
-      </w:r>
-    </w:p>
-    <w:p>
-      <w:pPr>
-        <w:spacing w:line="240" w:lineRule="auto"/>
-        <w:jc w:val="both"/>
-        <w:rPr>
-          <w:sz w:val="24"/>
-          <w:szCs w:val="24"/>
-        </w:rPr>
-      </w:pPr>
-    </w:p>
-    <w:p>
-      <w:pPr>
-        <w:spacing w:line="240" w:lineRule="auto"/>
-        <w:jc w:val="both"/>
-        <w:rPr>
-          <w:b/>
-          <w:sz w:val="24"/>
-          <w:szCs w:val="24"/>
-        </w:rPr>
-      </w:pPr>
-    </w:p>
-    <w:p>
-      <w:pPr>
-        <w:spacing w:line="240" w:lineRule="auto"/>
-        <w:jc w:val="both"/>
-        <w:rPr>
-          <w:sz w:val="24"/>
-          <w:szCs w:val="24"/>
-        </w:rPr>
-      </w:pPr>
-      <w:proofErr w:type="gramStart"/>
-      <w:r>
-        <w:rPr>
-          <w:b/>
-          <w:sz w:val="24"/>
-          <w:szCs w:val="24"/>
-        </w:rPr>
-        <w:t>R5 :</w:t>
-      </w:r>
-      <w:proofErr w:type="gramEnd"/>
-      <w:r>
-        <w:rPr>
-          <w:b/>
-          <w:sz w:val="24"/>
-          <w:szCs w:val="24"/>
-        </w:rPr>
-        <w:t xml:space="preserve"> </w:t>
-      </w:r>
-      <w:r>
-        <w:rPr>
-          <w:sz w:val="24"/>
-          <w:szCs w:val="24"/>
-        </w:rPr>
-        <w:t>Requiere visualizar cuáles acciones/mercados de divisas superar un valor en un rango de tiempo</w:t>
-      </w:r>
-      <w:r>
-        <w:rPr>
-          <w:sz w:val="24"/>
-          <w:szCs w:val="24"/>
-        </w:rPr>
-        <w:t>.</w:t>
-      </w:r>
-    </w:p>
-    <w:p>
-      <w:pPr>
-        <w:spacing w:line="240" w:lineRule="auto"/>
-        <w:jc w:val="both"/>
-        <w:rPr>
-          <w:sz w:val="24"/>
-          <w:szCs w:val="24"/>
-        </w:rPr>
-      </w:pPr>
-    </w:p>
-    <w:p>
-      <w:pPr>
-        <w:spacing w:line="240" w:lineRule="auto"/>
-        <w:jc w:val="both"/>
-        <w:rPr>
-          <w:sz w:val="24"/>
-          <w:szCs w:val="24"/>
-        </w:rPr>
-      </w:pPr>
-    </w:p>
-    <w:p>
-      <w:pPr>
-        <w:spacing w:line="240" w:lineRule="auto"/>
-        <w:jc w:val="both"/>
-        <w:rPr>
-          <w:sz w:val="24"/>
-          <w:szCs w:val="24"/>
-        </w:rPr>
-      </w:pPr>
-      <w:proofErr w:type="gramStart"/>
-      <w:r>
-        <w:rPr>
-          <w:b/>
-          <w:sz w:val="24"/>
-          <w:szCs w:val="24"/>
-        </w:rPr>
-        <w:t>R6 :</w:t>
-      </w:r>
-      <w:proofErr w:type="gramEnd"/>
-      <w:r>
-        <w:rPr>
-          <w:b/>
-          <w:sz w:val="24"/>
-          <w:szCs w:val="24"/>
-        </w:rPr>
-        <w:t xml:space="preserve"> </w:t>
-      </w:r>
-      <w:r>
-        <w:rPr>
-          <w:sz w:val="24"/>
-          <w:szCs w:val="24"/>
-        </w:rPr>
-        <w:t xml:space="preserve">Requiere visualizar cuales son las 3 acciones/mercados de divisas que presentaron mayor crecimiento en un rango de tiempo </w:t>
-      </w:r>
-    </w:p>
-    <w:p>
-      <w:pPr>
-        <w:spacing w:line="240" w:lineRule="auto"/>
-        <w:jc w:val="both"/>
-        <w:rPr>
-          <w:sz w:val="24"/>
-          <w:szCs w:val="24"/>
-        </w:rPr>
-      </w:pPr>
-    </w:p>
-    <w:p>
-      <w:pPr>
-        <w:spacing w:line="240" w:lineRule="auto"/>
-        <w:jc w:val="both"/>
-        <w:rPr>
-          <w:sz w:val="24"/>
-          <w:szCs w:val="24"/>
-        </w:rPr>
-      </w:pPr>
-    </w:p>
-    <w:p>
-      <w:pPr>
-        <w:spacing w:line="240" w:lineRule="auto"/>
-        <w:jc w:val="both"/>
-        <w:rPr>
-          <w:sz w:val="24"/>
-          <w:szCs w:val="24"/>
-        </w:rPr>
-      </w:pPr>
-    </w:p>
-    <w:p>
-      <w:pPr>
-        <w:spacing w:line="240" w:lineRule="auto"/>
-        <w:jc w:val="both"/>
-        <w:rPr>
-          <w:sz w:val="24"/>
-          <w:szCs w:val="24"/>
-        </w:rPr>
-      </w:pPr>
-    </w:p>
-    <w:p>
-      <w:pPr>
-        <w:spacing w:line="240" w:lineRule="auto"/>
-        <w:jc w:val="both"/>
-        <w:rPr>
-          <w:sz w:val="24"/>
-          <w:szCs w:val="24"/>
-        </w:rPr>
-      </w:pPr>
-    </w:p>
-    <w:p>
-      <w:pPr>
-        <w:spacing w:line="240" w:lineRule="auto"/>
-        <w:jc w:val="both"/>
-        <w:rPr>
           <w:b/>
           <w:sz w:val="28"/>
           <w:szCs w:val="24"/>
         </w:rPr>
-      </w:pPr>
+        <w:t>de la</w:t>
+      </w:r>
       <w:r>
         <w:rPr>
           <w:b/>
           <w:sz w:val="28"/>
           <w:szCs w:val="24"/>
         </w:rPr>
-        <w:t>F</w:t>
+        <w:t xml:space="preserve"> I</w:t>
       </w:r>
       <w:r>
         <w:rPr>
@@ -685,70 +719,6 @@
           <w:sz w:val="28"/>
           <w:szCs w:val="24"/>
         </w:rPr>
-        <w:t>ase</w:t>
-      </w:r>
-      <w:r>
-        <w:rPr>
-          <w:b/>
-          <w:sz w:val="28"/>
-          <w:szCs w:val="24"/>
-        </w:rPr>
-        <w:t xml:space="preserve"> 2</w:t>
-      </w:r>
-      <w:r>
-        <w:rPr>
-          <w:b/>
-          <w:sz w:val="28"/>
-          <w:szCs w:val="24"/>
-        </w:rPr>
-        <w:t>:</w:t>
-      </w:r>
-      <w:r>
-        <w:rPr>
-          <w:b/>
-          <w:sz w:val="28"/>
-          <w:szCs w:val="24"/>
-        </w:rPr>
-        <w:t xml:space="preserve"> R</w:t>
-      </w:r>
-      <w:r>
-        <w:rPr>
-          <w:b/>
-          <w:sz w:val="28"/>
-          <w:szCs w:val="24"/>
-        </w:rPr>
-        <w:t>ecopilación</w:t>
-      </w:r>
-      <w:r>
-        <w:rPr>
-          <w:b/>
-          <w:sz w:val="28"/>
-          <w:szCs w:val="24"/>
-        </w:rPr>
-        <w:t xml:space="preserve"> </w:t>
-      </w:r>
-      <w:r>
-        <w:rPr>
-          <w:b/>
-          <w:sz w:val="28"/>
-          <w:szCs w:val="24"/>
-        </w:rPr>
-        <w:t>de la</w:t>
-      </w:r>
-      <w:r>
-        <w:rPr>
-          <w:b/>
-          <w:sz w:val="28"/>
-          <w:szCs w:val="24"/>
-        </w:rPr>
-        <w:t xml:space="preserve"> I</w:t>
-      </w:r>
-      <w:r>
-        <w:rPr>
-          <w:b/>
-          <w:sz w:val="28"/>
-          <w:szCs w:val="24"/>
-        </w:rPr>
         <w:t>nformación</w:t>
       </w:r>
     </w:p>
@@ -818,23 +788,7 @@
           <w:sz w:val="24"/>
           <w:szCs w:val="24"/>
         </w:rPr>
-        <w:t xml:space="preserve">En economía, un mercado financiero es </w:t>
-      </w:r>
-      <w:proofErr w:type="gramStart"/>
-      <w:r>
-        <w:rPr>
-          <w:sz w:val="24"/>
-          <w:szCs w:val="24"/>
-        </w:rPr>
-        <w:t>un espacio (físico o virtual</w:t>
-      </w:r>
-      <w:proofErr w:type="gramEnd"/>
-      <w:r>
-        <w:rPr>
-          <w:sz w:val="24"/>
-          <w:szCs w:val="24"/>
-        </w:rPr>
-        <w:t xml:space="preserve"> o ambos) en el que se realizan los intercambios de instrumentos financieros y se definen sus precios. En general, cualquier mercado de materias primas podría ser considerado como un mercado financiero si el propósito del comprador no es el consumo inmediato del producto, sino el retraso del consumo en el tiempo. </w:t>
+        <w:t xml:space="preserve">En economía, un mercado financiero es un espacio (físico o virtual o ambos) en el que se realizan los intercambios de instrumentos financieros y se definen sus precios. En general, cualquier mercado de materias primas podría ser considerado como un mercado financiero si el propósito del comprador no es el consumo inmediato del producto, sino el retraso del consumo en el tiempo. </w:t>
       </w:r>
     </w:p>
     <w:p>
@@ -1544,17 +1498,8 @@
           <w:sz w:val="24"/>
           <w:szCs w:val="24"/>
         </w:rPr>
-        <w:t xml:space="preserve">La generación de las ideas se desarrollaron de forma conjunta planeando cuales serían las posibles soluciones al problema, donde aceptamos todo tipo de idea, pero con el fin de que su uso fuese lógico en la solución y además lo más eficiente </w:t>
-      </w:r>
-      <w:proofErr w:type="gramStart"/>
-      <w:r>
-        <w:rPr>
-          <w:sz w:val="24"/>
-          <w:szCs w:val="24"/>
-        </w:rPr>
-        <w:t>posible ,</w:t>
-      </w:r>
-      <w:proofErr w:type="gramEnd"/>
+        <w:t>La generación de las ideas se desarrollaron de forma conjunta planeando cuales serían las posibles soluciones al problema, donde aceptamos todo tipo de idea, pero con el fin de que su uso fuese lógico en la solución y además lo más eficiente posible ,</w:t>
+      </w:r>
       <w:r>
         <w:rPr>
           <w:sz w:val="24"/>
@@ -2093,21 +2038,12 @@
           <w:szCs w:val="24"/>
         </w:rPr>
       </w:pPr>
-      <w:proofErr w:type="gramStart"/>
-      <w:r>
-        <w:rPr>
-          <w:sz w:val="24"/>
-          <w:szCs w:val="24"/>
-        </w:rPr>
-        <w:t>que</w:t>
-      </w:r>
-      <w:proofErr w:type="gramEnd"/>
-      <w:r>
-        <w:rPr>
-          <w:sz w:val="24"/>
-          <w:szCs w:val="24"/>
-        </w:rPr>
-        <w:t xml:space="preserve"> l</w:t>
+      <w:r>
+        <w:rPr>
+          <w:sz w:val="24"/>
+          <w:szCs w:val="24"/>
+        </w:rPr>
+        <w:t>que l</w:t>
       </w:r>
       <w:r>
         <w:rPr>
@@ -3216,7 +3152,6 @@
               <w:t>{</w:t>
             </w:r>
             <w:proofErr w:type="spellStart"/>
-            <w:proofErr w:type="gramStart"/>
             <w:r>
               <w:rPr>
                 <w:rFonts w:ascii="Arial" w:hAnsi="Arial" w:cs="Arial"/>
@@ -3226,7 +3161,6 @@
               </w:rPr>
               <w:t>post:</w:t>
             </w:r>
-            <w:proofErr w:type="gramEnd"/>
             <w:r>
               <w:rPr>
                 <w:rFonts w:ascii="Arial" w:hAnsi="Arial" w:cs="Arial"/>
@@ -3499,25 +3433,7 @@
                 <w:sz w:val="24"/>
                 <w:szCs w:val="24"/>
               </w:rPr>
-              <w:t>{</w:t>
-            </w:r>
-            <w:proofErr w:type="gramStart"/>
-            <w:r>
-              <w:rPr>
-                <w:b/>
-                <w:sz w:val="24"/>
-                <w:szCs w:val="24"/>
-              </w:rPr>
-              <w:t>post</w:t>
-            </w:r>
-            <w:proofErr w:type="gramEnd"/>
-            <w:r>
-              <w:rPr>
-                <w:b/>
-                <w:sz w:val="24"/>
-                <w:szCs w:val="24"/>
-              </w:rPr>
-              <w:t xml:space="preserve">: </w:t>
+              <w:t xml:space="preserve">{post: </w:t>
             </w:r>
             <w:proofErr w:type="spellStart"/>
             <w:r>
@@ -3989,14 +3905,7 @@
                 <w:sz w:val="24"/>
                 <w:szCs w:val="24"/>
               </w:rPr>
-              <w:t>El árbol AVL con el nodo agregado y balanceado</w:t>
-            </w:r>
-            <w:r>
-              <w:rPr>
-                <w:sz w:val="24"/>
-                <w:szCs w:val="24"/>
-              </w:rPr>
-              <w:t>.</w:t>
+              <w:t>El árbol AVL con el nodo agregado y balanceado.</w:t>
             </w:r>
             <w:r>
               <w:rPr>
@@ -4060,15 +3969,7 @@
                 <w:sz w:val="24"/>
                 <w:szCs w:val="24"/>
               </w:rPr>
-              <w:t xml:space="preserve">{pre: </w:t>
-            </w:r>
-            <w:r>
-              <w:rPr>
-                <w:b/>
-                <w:sz w:val="24"/>
-                <w:szCs w:val="24"/>
-              </w:rPr>
-              <w:t>}</w:t>
+              <w:t>{pre: }</w:t>
             </w:r>
           </w:p>
           <w:p>
@@ -4222,14 +4123,7 @@
                 <w:sz w:val="24"/>
                 <w:szCs w:val="24"/>
               </w:rPr>
-              <w:t>El peso del nodo ingresado</w:t>
-            </w:r>
-            <w:r>
-              <w:rPr>
-                <w:sz w:val="24"/>
-                <w:szCs w:val="24"/>
-              </w:rPr>
-              <w:t>.</w:t>
+              <w:t>El peso del nodo ingresado.</w:t>
             </w:r>
             <w:r>
               <w:rPr>
@@ -5714,25 +5608,7 @@
                 <w:sz w:val="24"/>
                 <w:szCs w:val="24"/>
               </w:rPr>
-              <w:t>{</w:t>
-            </w:r>
-            <w:proofErr w:type="gramStart"/>
-            <w:r>
-              <w:rPr>
-                <w:b/>
-                <w:sz w:val="24"/>
-                <w:szCs w:val="24"/>
-              </w:rPr>
-              <w:t>post</w:t>
-            </w:r>
-            <w:proofErr w:type="gramEnd"/>
-            <w:r>
-              <w:rPr>
-                <w:b/>
-                <w:sz w:val="24"/>
-                <w:szCs w:val="24"/>
-              </w:rPr>
-              <w:t xml:space="preserve">: </w:t>
+              <w:t xml:space="preserve">{post: </w:t>
             </w:r>
             <w:r>
               <w:rPr>
@@ -7698,6 +7574,986 @@
         </w:rPr>
       </w:pPr>
     </w:p>
+    <w:p>
+      <w:pPr>
+        <w:spacing w:line="240" w:lineRule="auto"/>
+        <w:jc w:val="both"/>
+        <w:rPr>
+          <w:b/>
+          <w:sz w:val="24"/>
+          <w:szCs w:val="24"/>
+        </w:rPr>
+      </w:pPr>
+    </w:p>
+    <w:tbl>
+      <w:tblPr>
+        <w:tblStyle w:val="Tablaconcuadrcula"/>
+        <w:tblW w:w="0" w:type="auto"/>
+        <w:tblLayout w:type="fixed"/>
+        <w:tblLook w:val="04A0" w:firstRow="1" w:lastRow="0" w:firstColumn="1" w:lastColumn="0" w:noHBand="0" w:noVBand="1"/>
+      </w:tblPr>
+      <w:tblGrid>
+        <w:gridCol w:w="1897"/>
+        <w:gridCol w:w="1926"/>
+        <w:gridCol w:w="1417"/>
+        <w:gridCol w:w="2006"/>
+        <w:gridCol w:w="1773"/>
+      </w:tblGrid>
+      <w:tr>
+        <w:tc>
+          <w:tcPr>
+            <w:tcW w:w="9019" w:type="dxa"/>
+            <w:gridSpan w:val="5"/>
+          </w:tcPr>
+          <w:p>
+            <w:pPr>
+              <w:jc w:val="center"/>
+              <w:rPr>
+                <w:b/>
+                <w:sz w:val="24"/>
+                <w:szCs w:val="24"/>
+              </w:rPr>
+            </w:pPr>
+            <w:r>
+              <w:rPr>
+                <w:b/>
+                <w:sz w:val="24"/>
+                <w:szCs w:val="24"/>
+              </w:rPr>
+              <w:t>DISEÑO DE CASOS PARA PRUEBAS UNITARIAS</w:t>
+            </w:r>
+          </w:p>
+        </w:tc>
+      </w:tr>
+      <w:tr>
+        <w:tc>
+          <w:tcPr>
+            <w:tcW w:w="1897" w:type="dxa"/>
+          </w:tcPr>
+          <w:p>
+            <w:pPr>
+              <w:jc w:val="center"/>
+              <w:rPr>
+                <w:b/>
+                <w:sz w:val="24"/>
+                <w:szCs w:val="24"/>
+              </w:rPr>
+            </w:pPr>
+            <w:r>
+              <w:rPr>
+                <w:b/>
+                <w:sz w:val="24"/>
+                <w:szCs w:val="24"/>
+              </w:rPr>
+              <w:t>Clase</w:t>
+            </w:r>
+          </w:p>
+        </w:tc>
+        <w:tc>
+          <w:tcPr>
+            <w:tcW w:w="1926" w:type="dxa"/>
+          </w:tcPr>
+          <w:p>
+            <w:pPr>
+              <w:jc w:val="both"/>
+              <w:rPr>
+                <w:b/>
+                <w:sz w:val="24"/>
+                <w:szCs w:val="24"/>
+              </w:rPr>
+            </w:pPr>
+            <w:r>
+              <w:rPr>
+                <w:b/>
+                <w:sz w:val="24"/>
+                <w:szCs w:val="24"/>
+              </w:rPr>
+              <w:t>Método</w:t>
+            </w:r>
+          </w:p>
+        </w:tc>
+        <w:tc>
+          <w:tcPr>
+            <w:tcW w:w="1417" w:type="dxa"/>
+          </w:tcPr>
+          <w:p>
+            <w:pPr>
+              <w:jc w:val="both"/>
+              <w:rPr>
+                <w:b/>
+                <w:sz w:val="24"/>
+                <w:szCs w:val="24"/>
+              </w:rPr>
+            </w:pPr>
+            <w:r>
+              <w:rPr>
+                <w:b/>
+                <w:sz w:val="24"/>
+                <w:szCs w:val="24"/>
+              </w:rPr>
+              <w:t>Escenario</w:t>
+            </w:r>
+          </w:p>
+        </w:tc>
+        <w:tc>
+          <w:tcPr>
+            <w:tcW w:w="2006" w:type="dxa"/>
+          </w:tcPr>
+          <w:p>
+            <w:pPr>
+              <w:jc w:val="both"/>
+              <w:rPr>
+                <w:b/>
+                <w:sz w:val="24"/>
+                <w:szCs w:val="24"/>
+              </w:rPr>
+            </w:pPr>
+            <w:r>
+              <w:rPr>
+                <w:b/>
+                <w:sz w:val="24"/>
+                <w:szCs w:val="24"/>
+              </w:rPr>
+              <w:t>Entrada</w:t>
+            </w:r>
+          </w:p>
+        </w:tc>
+        <w:tc>
+          <w:tcPr>
+            <w:tcW w:w="1773" w:type="dxa"/>
+          </w:tcPr>
+          <w:p>
+            <w:pPr>
+              <w:jc w:val="both"/>
+              <w:rPr>
+                <w:b/>
+                <w:sz w:val="24"/>
+                <w:szCs w:val="24"/>
+              </w:rPr>
+            </w:pPr>
+            <w:r>
+              <w:rPr>
+                <w:b/>
+                <w:sz w:val="24"/>
+                <w:szCs w:val="24"/>
+              </w:rPr>
+              <w:t>Salida</w:t>
+            </w:r>
+          </w:p>
+        </w:tc>
+      </w:tr>
+      <w:tr>
+        <w:tc>
+          <w:tcPr>
+            <w:tcW w:w="1897" w:type="dxa"/>
+          </w:tcPr>
+          <w:p>
+            <w:pPr>
+              <w:jc w:val="center"/>
+              <w:rPr>
+                <w:sz w:val="24"/>
+                <w:szCs w:val="24"/>
+              </w:rPr>
+            </w:pPr>
+            <w:proofErr w:type="spellStart"/>
+            <w:r>
+              <w:rPr>
+                <w:sz w:val="24"/>
+                <w:szCs w:val="24"/>
+              </w:rPr>
+              <w:t>RedBlackTree</w:t>
+            </w:r>
+            <w:proofErr w:type="spellEnd"/>
+            <w:r>
+              <w:rPr>
+                <w:sz w:val="24"/>
+                <w:szCs w:val="24"/>
+              </w:rPr>
+              <w:t>()</w:t>
+            </w:r>
+          </w:p>
+        </w:tc>
+        <w:tc>
+          <w:tcPr>
+            <w:tcW w:w="1926" w:type="dxa"/>
+          </w:tcPr>
+          <w:p>
+            <w:proofErr w:type="spellStart"/>
+            <w:r>
+              <w:t>stageO</w:t>
+            </w:r>
+            <w:r>
+              <w:t>ne</w:t>
+            </w:r>
+            <w:proofErr w:type="spellEnd"/>
+            <w:r>
+              <w:t>()</w:t>
+            </w:r>
+          </w:p>
+        </w:tc>
+        <w:tc>
+          <w:tcPr>
+            <w:tcW w:w="1417" w:type="dxa"/>
+          </w:tcPr>
+          <w:p>
+            <w:pPr>
+              <w:jc w:val="both"/>
+              <w:rPr>
+                <w:sz w:val="24"/>
+                <w:szCs w:val="24"/>
+              </w:rPr>
+            </w:pPr>
+            <w:r>
+              <w:rPr>
+                <w:sz w:val="24"/>
+                <w:szCs w:val="24"/>
+              </w:rPr>
+              <w:t>setUp1()</w:t>
+            </w:r>
+          </w:p>
+        </w:tc>
+        <w:tc>
+          <w:tcPr>
+            <w:tcW w:w="2006" w:type="dxa"/>
+          </w:tcPr>
+          <w:p>
+            <w:pPr>
+              <w:jc w:val="both"/>
+              <w:rPr>
+                <w:sz w:val="20"/>
+                <w:szCs w:val="20"/>
+              </w:rPr>
+            </w:pPr>
+            <w:r>
+              <w:rPr>
+                <w:sz w:val="20"/>
+                <w:szCs w:val="20"/>
+              </w:rPr>
+              <w:t xml:space="preserve">6 elementos de tipo </w:t>
+            </w:r>
+            <w:proofErr w:type="spellStart"/>
+            <w:r>
+              <w:rPr>
+                <w:sz w:val="20"/>
+                <w:szCs w:val="20"/>
+              </w:rPr>
+              <w:t>market</w:t>
+            </w:r>
+            <w:proofErr w:type="spellEnd"/>
+            <w:r>
+              <w:rPr>
+                <w:sz w:val="20"/>
+                <w:szCs w:val="20"/>
+              </w:rPr>
+              <w:t>, que serán agregados al árbol rojinegro.</w:t>
+            </w:r>
+          </w:p>
+        </w:tc>
+        <w:tc>
+          <w:tcPr>
+            <w:tcW w:w="1773" w:type="dxa"/>
+          </w:tcPr>
+          <w:p>
+            <w:pPr>
+              <w:jc w:val="both"/>
+              <w:rPr>
+                <w:sz w:val="20"/>
+                <w:szCs w:val="20"/>
+              </w:rPr>
+            </w:pPr>
+            <w:r>
+              <w:rPr>
+                <w:sz w:val="20"/>
+                <w:szCs w:val="20"/>
+              </w:rPr>
+              <w:t>El método retorna true si el tamaño de nodos del árbol corresponde a la cantidad de elementos ingresados.</w:t>
+            </w:r>
+          </w:p>
+        </w:tc>
+      </w:tr>
+      <w:tr>
+        <w:tc>
+          <w:tcPr>
+            <w:tcW w:w="1897" w:type="dxa"/>
+          </w:tcPr>
+          <w:p>
+            <w:pPr>
+              <w:jc w:val="both"/>
+              <w:rPr>
+                <w:sz w:val="24"/>
+                <w:szCs w:val="24"/>
+              </w:rPr>
+            </w:pPr>
+            <w:proofErr w:type="spellStart"/>
+            <w:r>
+              <w:rPr>
+                <w:sz w:val="24"/>
+                <w:szCs w:val="24"/>
+              </w:rPr>
+              <w:t>RedBlackTree</w:t>
+            </w:r>
+            <w:proofErr w:type="spellEnd"/>
+            <w:r>
+              <w:rPr>
+                <w:sz w:val="24"/>
+                <w:szCs w:val="24"/>
+              </w:rPr>
+              <w:t>()</w:t>
+            </w:r>
+          </w:p>
+        </w:tc>
+        <w:tc>
+          <w:tcPr>
+            <w:tcW w:w="1926" w:type="dxa"/>
+          </w:tcPr>
+          <w:p>
+            <w:proofErr w:type="spellStart"/>
+            <w:r>
+              <w:t>stageT</w:t>
+            </w:r>
+            <w:r>
+              <w:t>wo</w:t>
+            </w:r>
+            <w:proofErr w:type="spellEnd"/>
+            <w:r>
+              <w:t>()</w:t>
+            </w:r>
+          </w:p>
+        </w:tc>
+        <w:tc>
+          <w:tcPr>
+            <w:tcW w:w="1417" w:type="dxa"/>
+          </w:tcPr>
+          <w:p>
+            <w:pPr>
+              <w:jc w:val="both"/>
+              <w:rPr>
+                <w:sz w:val="24"/>
+                <w:szCs w:val="24"/>
+              </w:rPr>
+            </w:pPr>
+            <w:r>
+              <w:rPr>
+                <w:sz w:val="24"/>
+                <w:szCs w:val="24"/>
+              </w:rPr>
+              <w:t>setUp2()</w:t>
+            </w:r>
+          </w:p>
+        </w:tc>
+        <w:tc>
+          <w:tcPr>
+            <w:tcW w:w="2006" w:type="dxa"/>
+          </w:tcPr>
+          <w:p>
+            <w:pPr>
+              <w:jc w:val="both"/>
+              <w:rPr>
+                <w:sz w:val="20"/>
+                <w:szCs w:val="20"/>
+              </w:rPr>
+            </w:pPr>
+            <w:r>
+              <w:rPr>
+                <w:sz w:val="20"/>
+                <w:szCs w:val="20"/>
+              </w:rPr>
+              <w:t xml:space="preserve">Un elemento de tipo </w:t>
+            </w:r>
+            <w:proofErr w:type="spellStart"/>
+            <w:r>
+              <w:rPr>
+                <w:sz w:val="20"/>
+                <w:szCs w:val="20"/>
+              </w:rPr>
+              <w:t>market</w:t>
+            </w:r>
+            <w:proofErr w:type="spellEnd"/>
+            <w:r>
+              <w:rPr>
+                <w:sz w:val="20"/>
+                <w:szCs w:val="20"/>
+              </w:rPr>
+              <w:t>, que será eliminado del árbol.</w:t>
+            </w:r>
+          </w:p>
+        </w:tc>
+        <w:tc>
+          <w:tcPr>
+            <w:tcW w:w="1773" w:type="dxa"/>
+          </w:tcPr>
+          <w:p>
+            <w:pPr>
+              <w:jc w:val="both"/>
+              <w:rPr>
+                <w:sz w:val="20"/>
+                <w:szCs w:val="20"/>
+              </w:rPr>
+            </w:pPr>
+            <w:r>
+              <w:rPr>
+                <w:sz w:val="20"/>
+                <w:szCs w:val="20"/>
+              </w:rPr>
+              <w:t xml:space="preserve">El </w:t>
+            </w:r>
+            <w:r>
+              <w:rPr>
+                <w:sz w:val="20"/>
+                <w:szCs w:val="20"/>
+              </w:rPr>
+              <w:t xml:space="preserve">método retorna </w:t>
+            </w:r>
+            <w:r>
+              <w:rPr>
+                <w:sz w:val="20"/>
+                <w:szCs w:val="20"/>
+              </w:rPr>
+              <w:t xml:space="preserve">true si el número de nodos restantes, corresponde a la cantidad de nodos inicial menos 1. </w:t>
+            </w:r>
+          </w:p>
+        </w:tc>
+      </w:tr>
+      <w:tr>
+        <w:tc>
+          <w:tcPr>
+            <w:tcW w:w="1897" w:type="dxa"/>
+          </w:tcPr>
+          <w:p>
+            <w:pPr>
+              <w:jc w:val="both"/>
+              <w:rPr>
+                <w:b/>
+                <w:sz w:val="24"/>
+                <w:szCs w:val="24"/>
+              </w:rPr>
+            </w:pPr>
+            <w:proofErr w:type="spellStart"/>
+            <w:r>
+              <w:rPr>
+                <w:sz w:val="24"/>
+                <w:szCs w:val="24"/>
+              </w:rPr>
+              <w:t>RedBlackTree</w:t>
+            </w:r>
+            <w:proofErr w:type="spellEnd"/>
+            <w:r>
+              <w:rPr>
+                <w:sz w:val="24"/>
+                <w:szCs w:val="24"/>
+              </w:rPr>
+              <w:t>()</w:t>
+            </w:r>
+          </w:p>
+        </w:tc>
+        <w:tc>
+          <w:tcPr>
+            <w:tcW w:w="1926" w:type="dxa"/>
+          </w:tcPr>
+          <w:p>
+            <w:proofErr w:type="spellStart"/>
+            <w:r>
+              <w:t>stageT</w:t>
+            </w:r>
+            <w:r>
+              <w:t>hree</w:t>
+            </w:r>
+            <w:proofErr w:type="spellEnd"/>
+            <w:r>
+              <w:t>()</w:t>
+            </w:r>
+          </w:p>
+        </w:tc>
+        <w:tc>
+          <w:tcPr>
+            <w:tcW w:w="1417" w:type="dxa"/>
+          </w:tcPr>
+          <w:p>
+            <w:pPr>
+              <w:jc w:val="both"/>
+              <w:rPr>
+                <w:sz w:val="24"/>
+                <w:szCs w:val="24"/>
+              </w:rPr>
+            </w:pPr>
+            <w:r>
+              <w:rPr>
+                <w:sz w:val="24"/>
+                <w:szCs w:val="24"/>
+              </w:rPr>
+              <w:t>setUp3()</w:t>
+            </w:r>
+          </w:p>
+        </w:tc>
+        <w:tc>
+          <w:tcPr>
+            <w:tcW w:w="2006" w:type="dxa"/>
+          </w:tcPr>
+          <w:p>
+            <w:pPr>
+              <w:jc w:val="both"/>
+              <w:rPr>
+                <w:sz w:val="20"/>
+                <w:szCs w:val="20"/>
+              </w:rPr>
+            </w:pPr>
+            <w:r>
+              <w:rPr>
+                <w:sz w:val="20"/>
+                <w:szCs w:val="20"/>
+              </w:rPr>
+              <w:t xml:space="preserve">Árbol rojinegro y sus elementos de tipo </w:t>
+            </w:r>
+            <w:proofErr w:type="spellStart"/>
+            <w:r>
+              <w:rPr>
+                <w:sz w:val="20"/>
+                <w:szCs w:val="20"/>
+              </w:rPr>
+              <w:t>market</w:t>
+            </w:r>
+            <w:proofErr w:type="spellEnd"/>
+            <w:r>
+              <w:rPr>
+                <w:sz w:val="20"/>
+                <w:szCs w:val="20"/>
+              </w:rPr>
+              <w:t>.</w:t>
+            </w:r>
+          </w:p>
+        </w:tc>
+        <w:tc>
+          <w:tcPr>
+            <w:tcW w:w="1773" w:type="dxa"/>
+          </w:tcPr>
+          <w:p>
+            <w:pPr>
+              <w:jc w:val="both"/>
+              <w:rPr>
+                <w:sz w:val="20"/>
+                <w:szCs w:val="20"/>
+              </w:rPr>
+            </w:pPr>
+            <w:r>
+              <w:rPr>
+                <w:sz w:val="20"/>
+                <w:szCs w:val="20"/>
+              </w:rPr>
+              <w:t xml:space="preserve">El método retorna true si el último nodo del árbol, corresponde al último elemento de tipo </w:t>
+            </w:r>
+            <w:proofErr w:type="spellStart"/>
+            <w:r>
+              <w:rPr>
+                <w:sz w:val="20"/>
+                <w:szCs w:val="20"/>
+              </w:rPr>
+              <w:t>market</w:t>
+            </w:r>
+            <w:proofErr w:type="spellEnd"/>
+            <w:r>
+              <w:rPr>
+                <w:sz w:val="20"/>
+                <w:szCs w:val="20"/>
+              </w:rPr>
+              <w:t xml:space="preserve"> que haya sido agregado.</w:t>
+            </w:r>
+          </w:p>
+        </w:tc>
+      </w:tr>
+      <w:tr>
+        <w:tc>
+          <w:tcPr>
+            <w:tcW w:w="1897" w:type="dxa"/>
+          </w:tcPr>
+          <w:p>
+            <w:pPr>
+              <w:jc w:val="both"/>
+              <w:rPr>
+                <w:b/>
+                <w:sz w:val="24"/>
+                <w:szCs w:val="24"/>
+              </w:rPr>
+            </w:pPr>
+            <w:proofErr w:type="spellStart"/>
+            <w:r>
+              <w:rPr>
+                <w:sz w:val="24"/>
+                <w:szCs w:val="24"/>
+              </w:rPr>
+              <w:t>RedBlackTree</w:t>
+            </w:r>
+            <w:proofErr w:type="spellEnd"/>
+            <w:r>
+              <w:rPr>
+                <w:sz w:val="24"/>
+                <w:szCs w:val="24"/>
+              </w:rPr>
+              <w:t>()</w:t>
+            </w:r>
+          </w:p>
+        </w:tc>
+        <w:tc>
+          <w:tcPr>
+            <w:tcW w:w="1926" w:type="dxa"/>
+          </w:tcPr>
+          <w:p>
+            <w:proofErr w:type="spellStart"/>
+            <w:r>
+              <w:t>stageF</w:t>
+            </w:r>
+            <w:r>
+              <w:t>our</w:t>
+            </w:r>
+            <w:proofErr w:type="spellEnd"/>
+            <w:r>
+              <w:t>()</w:t>
+            </w:r>
+          </w:p>
+        </w:tc>
+        <w:tc>
+          <w:tcPr>
+            <w:tcW w:w="1417" w:type="dxa"/>
+          </w:tcPr>
+          <w:p>
+            <w:pPr>
+              <w:jc w:val="both"/>
+              <w:rPr>
+                <w:sz w:val="24"/>
+                <w:szCs w:val="24"/>
+              </w:rPr>
+            </w:pPr>
+            <w:r>
+              <w:rPr>
+                <w:sz w:val="24"/>
+                <w:szCs w:val="24"/>
+              </w:rPr>
+              <w:t>setUp4()</w:t>
+            </w:r>
+          </w:p>
+        </w:tc>
+        <w:tc>
+          <w:tcPr>
+            <w:tcW w:w="2006" w:type="dxa"/>
+          </w:tcPr>
+          <w:p>
+            <w:pPr>
+              <w:jc w:val="both"/>
+              <w:rPr>
+                <w:sz w:val="20"/>
+                <w:szCs w:val="20"/>
+              </w:rPr>
+            </w:pPr>
+            <w:r>
+              <w:rPr>
+                <w:sz w:val="20"/>
+                <w:szCs w:val="20"/>
+              </w:rPr>
+              <w:t xml:space="preserve">Árbol rojinegro y sus elementos de tipo </w:t>
+            </w:r>
+            <w:proofErr w:type="spellStart"/>
+            <w:r>
+              <w:rPr>
+                <w:sz w:val="20"/>
+                <w:szCs w:val="20"/>
+              </w:rPr>
+              <w:t>market</w:t>
+            </w:r>
+            <w:proofErr w:type="spellEnd"/>
+            <w:r>
+              <w:rPr>
+                <w:sz w:val="20"/>
+                <w:szCs w:val="20"/>
+              </w:rPr>
+              <w:t>.</w:t>
+            </w:r>
+          </w:p>
+        </w:tc>
+        <w:tc>
+          <w:tcPr>
+            <w:tcW w:w="1773" w:type="dxa"/>
+          </w:tcPr>
+          <w:p>
+            <w:pPr>
+              <w:jc w:val="both"/>
+              <w:rPr>
+                <w:sz w:val="20"/>
+                <w:szCs w:val="20"/>
+              </w:rPr>
+            </w:pPr>
+            <w:r>
+              <w:rPr>
+                <w:sz w:val="20"/>
+                <w:szCs w:val="20"/>
+              </w:rPr>
+              <w:t>El método retorna el valor de la profundidad  del árbol.</w:t>
+            </w:r>
+          </w:p>
+        </w:tc>
+      </w:tr>
+      <w:tr>
+        <w:tc>
+          <w:tcPr>
+            <w:tcW w:w="1897" w:type="dxa"/>
+          </w:tcPr>
+          <w:p>
+            <w:pPr>
+              <w:jc w:val="both"/>
+              <w:rPr>
+                <w:b/>
+                <w:sz w:val="24"/>
+                <w:szCs w:val="24"/>
+              </w:rPr>
+            </w:pPr>
+            <w:proofErr w:type="spellStart"/>
+            <w:r>
+              <w:rPr>
+                <w:sz w:val="24"/>
+                <w:szCs w:val="24"/>
+              </w:rPr>
+              <w:t>RedBlackTree</w:t>
+            </w:r>
+            <w:proofErr w:type="spellEnd"/>
+            <w:r>
+              <w:rPr>
+                <w:sz w:val="24"/>
+                <w:szCs w:val="24"/>
+              </w:rPr>
+              <w:t>()</w:t>
+            </w:r>
+          </w:p>
+        </w:tc>
+        <w:tc>
+          <w:tcPr>
+            <w:tcW w:w="1926" w:type="dxa"/>
+          </w:tcPr>
+          <w:p>
+            <w:proofErr w:type="spellStart"/>
+            <w:r>
+              <w:t>stageF</w:t>
+            </w:r>
+            <w:r>
+              <w:t>ive</w:t>
+            </w:r>
+            <w:proofErr w:type="spellEnd"/>
+            <w:r>
+              <w:t>()</w:t>
+            </w:r>
+          </w:p>
+        </w:tc>
+        <w:tc>
+          <w:tcPr>
+            <w:tcW w:w="1417" w:type="dxa"/>
+          </w:tcPr>
+          <w:p>
+            <w:pPr>
+              <w:jc w:val="both"/>
+              <w:rPr>
+                <w:sz w:val="24"/>
+                <w:szCs w:val="24"/>
+              </w:rPr>
+            </w:pPr>
+            <w:r>
+              <w:rPr>
+                <w:sz w:val="24"/>
+                <w:szCs w:val="24"/>
+              </w:rPr>
+              <w:t>setUp5()</w:t>
+            </w:r>
+          </w:p>
+        </w:tc>
+        <w:tc>
+          <w:tcPr>
+            <w:tcW w:w="2006" w:type="dxa"/>
+          </w:tcPr>
+          <w:p>
+            <w:pPr>
+              <w:jc w:val="both"/>
+              <w:rPr>
+                <w:sz w:val="20"/>
+                <w:szCs w:val="20"/>
+              </w:rPr>
+            </w:pPr>
+            <w:r>
+              <w:rPr>
+                <w:sz w:val="20"/>
+                <w:szCs w:val="20"/>
+              </w:rPr>
+              <w:t xml:space="preserve">Árbol rojinegro con 6 elementos de tipo </w:t>
+            </w:r>
+            <w:proofErr w:type="spellStart"/>
+            <w:r>
+              <w:rPr>
+                <w:sz w:val="20"/>
+                <w:szCs w:val="20"/>
+              </w:rPr>
+              <w:t>market</w:t>
+            </w:r>
+            <w:proofErr w:type="spellEnd"/>
+            <w:r>
+              <w:rPr>
+                <w:sz w:val="20"/>
+                <w:szCs w:val="20"/>
+              </w:rPr>
+              <w:t>.</w:t>
+            </w:r>
+          </w:p>
+        </w:tc>
+        <w:tc>
+          <w:tcPr>
+            <w:tcW w:w="1773" w:type="dxa"/>
+          </w:tcPr>
+          <w:p>
+            <w:pPr>
+              <w:jc w:val="both"/>
+              <w:rPr>
+                <w:sz w:val="20"/>
+                <w:szCs w:val="20"/>
+              </w:rPr>
+            </w:pPr>
+            <w:r>
+              <w:rPr>
+                <w:sz w:val="20"/>
+                <w:szCs w:val="20"/>
+              </w:rPr>
+              <w:t>Él método retorna true si el árbol contiene uno de los nodos ingresados por parámetro.</w:t>
+            </w:r>
+          </w:p>
+        </w:tc>
+      </w:tr>
+      <w:tr>
+        <w:trPr>
+          <w:trHeight w:val="135"/>
+        </w:trPr>
+        <w:tc>
+          <w:tcPr>
+            <w:tcW w:w="1897" w:type="dxa"/>
+          </w:tcPr>
+          <w:p>
+            <w:pPr>
+              <w:jc w:val="both"/>
+              <w:rPr>
+                <w:b/>
+                <w:sz w:val="24"/>
+                <w:szCs w:val="24"/>
+              </w:rPr>
+            </w:pPr>
+            <w:proofErr w:type="spellStart"/>
+            <w:r>
+              <w:rPr>
+                <w:sz w:val="24"/>
+                <w:szCs w:val="24"/>
+              </w:rPr>
+              <w:t>RedBlackTree</w:t>
+            </w:r>
+            <w:proofErr w:type="spellEnd"/>
+            <w:r>
+              <w:rPr>
+                <w:sz w:val="24"/>
+                <w:szCs w:val="24"/>
+              </w:rPr>
+              <w:t>()</w:t>
+            </w:r>
+          </w:p>
+        </w:tc>
+        <w:tc>
+          <w:tcPr>
+            <w:tcW w:w="1926" w:type="dxa"/>
+          </w:tcPr>
+          <w:p>
+            <w:proofErr w:type="spellStart"/>
+            <w:r>
+              <w:t>stageS</w:t>
+            </w:r>
+            <w:r>
+              <w:t>ix</w:t>
+            </w:r>
+            <w:proofErr w:type="spellEnd"/>
+            <w:r>
+              <w:t>()</w:t>
+            </w:r>
+          </w:p>
+        </w:tc>
+        <w:tc>
+          <w:tcPr>
+            <w:tcW w:w="1417" w:type="dxa"/>
+          </w:tcPr>
+          <w:p>
+            <w:pPr>
+              <w:jc w:val="both"/>
+              <w:rPr>
+                <w:sz w:val="24"/>
+                <w:szCs w:val="24"/>
+              </w:rPr>
+            </w:pPr>
+            <w:r>
+              <w:rPr>
+                <w:sz w:val="24"/>
+                <w:szCs w:val="24"/>
+              </w:rPr>
+              <w:t>setUp6()</w:t>
+            </w:r>
+          </w:p>
+        </w:tc>
+        <w:tc>
+          <w:tcPr>
+            <w:tcW w:w="2006" w:type="dxa"/>
+          </w:tcPr>
+          <w:p>
+            <w:pPr>
+              <w:jc w:val="both"/>
+              <w:rPr>
+                <w:sz w:val="20"/>
+                <w:szCs w:val="20"/>
+              </w:rPr>
+            </w:pPr>
+            <w:r>
+              <w:rPr>
+                <w:sz w:val="20"/>
+                <w:szCs w:val="20"/>
+              </w:rPr>
+              <w:t xml:space="preserve">Árbol rojinegro con 6 elementos de tipo </w:t>
+            </w:r>
+            <w:proofErr w:type="spellStart"/>
+            <w:r>
+              <w:rPr>
+                <w:sz w:val="20"/>
+                <w:szCs w:val="20"/>
+              </w:rPr>
+              <w:t>market</w:t>
+            </w:r>
+            <w:proofErr w:type="spellEnd"/>
+            <w:r>
+              <w:rPr>
+                <w:sz w:val="20"/>
+                <w:szCs w:val="20"/>
+              </w:rPr>
+              <w:t>.</w:t>
+            </w:r>
+          </w:p>
+        </w:tc>
+        <w:tc>
+          <w:tcPr>
+            <w:tcW w:w="1773" w:type="dxa"/>
+          </w:tcPr>
+          <w:p>
+            <w:pPr>
+              <w:jc w:val="both"/>
+              <w:rPr>
+                <w:sz w:val="20"/>
+                <w:szCs w:val="20"/>
+              </w:rPr>
+            </w:pPr>
+            <w:r>
+              <w:rPr>
+                <w:sz w:val="20"/>
+                <w:szCs w:val="20"/>
+              </w:rPr>
+              <w:t>Él método retorna true si el árbol está vacío, retorna false en caso de contener elementos.</w:t>
+            </w:r>
+          </w:p>
+        </w:tc>
+      </w:tr>
+    </w:tbl>
     <w:p>
       <w:pPr>
         <w:spacing w:line="240" w:lineRule="auto"/>
@@ -9860,6 +10716,25 @@
       <w:lang w:val="es-CO"/>
     </w:rPr>
   </w:style>
+  <w:style w:type="table" w:styleId="Tablaconcuadrcula">
+    <w:name w:val="Table Grid"/>
+    <w:basedOn w:val="Tablanormal"/>
+    <w:uiPriority w:val="39"/>
+    <w:rsid w:val="001F779A"/>
+    <w:pPr>
+      <w:spacing w:line="240" w:lineRule="auto"/>
+    </w:pPr>
+    <w:tblPr>
+      <w:tblBorders>
+        <w:top w:val="single" w:sz="4" w:space="0" w:color="auto"/>
+        <w:left w:val="single" w:sz="4" w:space="0" w:color="auto"/>
+        <w:bottom w:val="single" w:sz="4" w:space="0" w:color="auto"/>
+        <w:right w:val="single" w:sz="4" w:space="0" w:color="auto"/>
+        <w:insideH w:val="single" w:sz="4" w:space="0" w:color="auto"/>
+        <w:insideV w:val="single" w:sz="4" w:space="0" w:color="auto"/>
+      </w:tblBorders>
+    </w:tblPr>
+  </w:style>
 </w:styles>
 </file>
 

</xml_diff>